<commit_message>
changes in literature review - seminar
</commit_message>
<xml_diff>
--- a/Anlin Albert/Seminar/Literature Review/Literature Review - Seminar.docx
+++ b/Anlin Albert/Seminar/Literature Review/Literature Review - Seminar.docx
@@ -1,6 +1,6 @@
 
 <file path=word/document.xml><?xml version="1.0" encoding="utf-8"?>
-<w:document xmlns:wpc="http://schemas.microsoft.com/office/word/2010/wordprocessingCanvas" xmlns:mc="http://schemas.openxmlformats.org/markup-compatibility/2006" xmlns:o="urn:schemas-microsoft-com:office:office" xmlns:r="http://schemas.openxmlformats.org/officeDocument/2006/relationships" xmlns:m="http://schemas.openxmlformats.org/officeDocument/2006/math" xmlns:v="urn:schemas-microsoft-com:vml" xmlns:wp14="http://schemas.microsoft.com/office/word/2010/wordprocessingDrawing" xmlns:wp="http://schemas.openxmlformats.org/drawingml/2006/wordprocessingDrawing" xmlns:w10="urn:schemas-microsoft-com:office:word" xmlns:w="http://schemas.openxmlformats.org/wordprocessingml/2006/main" xmlns:w14="http://schemas.microsoft.com/office/word/2010/wordml" xmlns:wpg="http://schemas.microsoft.com/office/word/2010/wordprocessingGroup" xmlns:wpi="http://schemas.microsoft.com/office/word/2010/wordprocessingInk" xmlns:wne="http://schemas.microsoft.com/office/word/2006/wordml" xmlns:wps="http://schemas.microsoft.com/office/word/2010/wordprocessingShape" mc:Ignorable="w14 wp14">
+<w:document xmlns:wpc="http://schemas.microsoft.com/office/word/2010/wordprocessingCanvas" xmlns:cx="http://schemas.microsoft.com/office/drawing/2014/chartex" xmlns:cx1="http://schemas.microsoft.com/office/drawing/2015/9/8/chartex" xmlns:cx2="http://schemas.microsoft.com/office/drawing/2015/10/21/chartex" xmlns:cx3="http://schemas.microsoft.com/office/drawing/2016/5/9/chartex" xmlns:cx4="http://schemas.microsoft.com/office/drawing/2016/5/10/chartex" xmlns:cx5="http://schemas.microsoft.com/office/drawing/2016/5/11/chartex" xmlns:cx6="http://schemas.microsoft.com/office/drawing/2016/5/12/chartex" xmlns:cx7="http://schemas.microsoft.com/office/drawing/2016/5/13/chartex" xmlns:cx8="http://schemas.microsoft.com/office/drawing/2016/5/14/chartex" xmlns:mc="http://schemas.openxmlformats.org/markup-compatibility/2006" xmlns:aink="http://schemas.microsoft.com/office/drawing/2016/ink" xmlns:am3d="http://schemas.microsoft.com/office/drawing/2017/model3d" xmlns:o="urn:schemas-microsoft-com:office:office" xmlns:r="http://schemas.openxmlformats.org/officeDocument/2006/relationships" xmlns:m="http://schemas.openxmlformats.org/officeDocument/2006/math" xmlns:v="urn:schemas-microsoft-com:vml" xmlns:wp14="http://schemas.microsoft.com/office/word/2010/wordprocessingDrawing" xmlns:wp="http://schemas.openxmlformats.org/drawingml/2006/wordprocessingDrawing" xmlns:w10="urn:schemas-microsoft-com:office:word" xmlns:w="http://schemas.openxmlformats.org/wordprocessingml/2006/main" xmlns:w14="http://schemas.microsoft.com/office/word/2010/wordml" xmlns:w15="http://schemas.microsoft.com/office/word/2012/wordml" xmlns:w16cid="http://schemas.microsoft.com/office/word/2016/wordml/cid" xmlns:w16se="http://schemas.microsoft.com/office/word/2015/wordml/symex" xmlns:wpg="http://schemas.microsoft.com/office/word/2010/wordprocessingGroup" xmlns:wpi="http://schemas.microsoft.com/office/word/2010/wordprocessingInk" xmlns:wne="http://schemas.microsoft.com/office/word/2006/wordml" xmlns:wps="http://schemas.microsoft.com/office/word/2010/wordprocessingShape" mc:Ignorable="w14 w15 w16se w16cid wp14">
   <w:body>
     <w:p>
       <w:pPr>
@@ -158,7 +158,15 @@
         <w:rPr>
           <w:rFonts w:cs="Times New Roman"/>
         </w:rPr>
-        <w:t xml:space="preserve"> Accelerometer devices are the most commonly used wearable sensors for fall detection</w:t>
+        <w:t xml:space="preserve"> Accelerometer devices are the most commonly used wearable sensors for fall </w:t>
+      </w:r>
+      <w:bookmarkStart w:id="0" w:name="_GoBack"/>
+      <w:bookmarkEnd w:id="0"/>
+      <w:r>
+        <w:rPr>
+          <w:rFonts w:cs="Times New Roman"/>
+        </w:rPr>
+        <w:t>detection</w:t>
       </w:r>
       <w:r>
         <w:rPr>
@@ -236,7 +244,7 @@
         <w:rPr>
           <w:rFonts w:cs="Times New Roman"/>
         </w:rPr>
-        <w:t xml:space="preserve"> wearing electronic devices is not preferable for the aging societies –</w:t>
+        <w:t xml:space="preserve"> wearing electronic devices is not preferable for the aging societies</w:t>
       </w:r>
       <w:r>
         <w:rPr>
@@ -784,21 +792,7 @@
         <w:rPr>
           <w:rFonts w:cs="Times New Roman"/>
         </w:rPr>
-        <w:t xml:space="preserve"> </w:t>
-      </w:r>
-      <w:proofErr w:type="gramStart"/>
-      <w:r>
-        <w:rPr>
-          <w:rFonts w:cs="Times New Roman"/>
-        </w:rPr>
-        <w:t>combined</w:t>
-      </w:r>
-      <w:proofErr w:type="gramEnd"/>
-      <w:r>
-        <w:rPr>
-          <w:rFonts w:cs="Times New Roman"/>
-        </w:rPr>
-        <w:t xml:space="preserve"> the depth map as an additional channel with the RGB image forming an RGB-D modality</w:t>
+        <w:t xml:space="preserve"> combined the depth map as an additional channel with the RGB image forming an RGB-D modality</w:t>
       </w:r>
       <w:r>
         <w:rPr>
@@ -1650,35 +1644,7 @@
         <w:rPr>
           <w:rFonts w:cs="Times New Roman"/>
         </w:rPr>
-        <w:t xml:space="preserve">Signals are recorded with a sampling rate of 50Hz and stored as time series for each dimension so 6 different signals were obtained (3 are from the accelerometer and the other 3 are from the gyroscope). The noise was filtered using median and 20Hz Butterworth filters to get more precise results. A second </w:t>
-      </w:r>
-      <w:proofErr w:type="gramStart"/>
-      <w:r>
-        <w:rPr>
-          <w:rFonts w:cs="Times New Roman"/>
-        </w:rPr>
-        <w:t>3hz</w:t>
-      </w:r>
-      <w:proofErr w:type="gramEnd"/>
-      <w:r>
-        <w:rPr>
-          <w:rFonts w:cs="Times New Roman"/>
-        </w:rPr>
-        <w:t xml:space="preserve"> Butterworth filtering was applied to eliminate the effect of gravity in accelerometer signals. Values then normalized to (-1</w:t>
-      </w:r>
-      <w:proofErr w:type="gramStart"/>
-      <w:r>
-        <w:rPr>
-          <w:rFonts w:cs="Times New Roman"/>
-        </w:rPr>
-        <w:t>,1</w:t>
-      </w:r>
-      <w:proofErr w:type="gramEnd"/>
-      <w:r>
-        <w:rPr>
-          <w:rFonts w:cs="Times New Roman"/>
-        </w:rPr>
-        <w:t xml:space="preserve">) interval. Euclid magnitudes of the values of 3 dimensions were calculated to merge 3-dimensional signals into one dataset. Finally, class codes (activity codes) given above for each row are added at the end of them </w:t>
+        <w:t xml:space="preserve">Signals are recorded with a sampling rate of 50Hz and stored as time series for each dimension so 6 different signals were obtained (3 are from the accelerometer and the other 3 are from the gyroscope). The noise was filtered using median and 20Hz Butterworth filters to get more precise results. A second 3hz Butterworth filtering was applied to eliminate the effect of gravity in accelerometer signals. Values then normalized to (-1,1) interval. Euclid magnitudes of the values of 3 dimensions were calculated to merge 3-dimensional signals into one dataset. Finally, class codes (activity codes) given above for each row are added at the end of them </w:t>
       </w:r>
       <w:proofErr w:type="spellStart"/>
       <w:r>
@@ -1890,21 +1856,7 @@
         <w:rPr>
           <w:rFonts w:cs="Times New Roman"/>
         </w:rPr>
-        <w:t>Wang, H., Zhao, J., Li, J., Tian, L., Tu, P., Cao, T</w:t>
-      </w:r>
-      <w:proofErr w:type="gramStart"/>
-      <w:r>
-        <w:rPr>
-          <w:rFonts w:cs="Times New Roman"/>
-        </w:rPr>
-        <w:t>., …</w:t>
-      </w:r>
-      <w:proofErr w:type="gramEnd"/>
-      <w:r>
-        <w:rPr>
-          <w:rFonts w:cs="Times New Roman"/>
-        </w:rPr>
-        <w:t xml:space="preserve"> Li, S. (2020). Wearable Sensor-Based Human Activity Recognition Using Hybrid Deep Learning Techniques. Security and Communication Networks, 2020, 1–12.</w:t>
+        <w:t>Wang, H., Zhao, J., Li, J., Tian, L., Tu, P., Cao, T., … Li, S. (2020). Wearable Sensor-Based Human Activity Recognition Using Hybrid Deep Learning Techniques. Security and Communication Networks, 2020, 1–12.</w:t>
       </w:r>
     </w:p>
     <w:p>
@@ -2127,304 +2079,226 @@
         <w:rPr>
           <w:rFonts w:cs="Times New Roman"/>
         </w:rPr>
-        <w:t xml:space="preserve">Introduction - Here the architecture for the proposed Lightweight model is developed using Shallow Recurrent Neural Network (RNN) combined with Long Short Term Memory (LSTM) deep learning algorithm. </w:t>
+        <w:t>Introduction - Here the architecture for the proposed Lightweight model is developed using Shallow Recurrent Neural Network (RNN) combined with Long Short Term Memory (LSTM) deep learning algorithm. then the model is trained and tested for six HAR activities on resource-constrained edge devices like RaspberryPi3, using optimized parameters. The experiment is conducted to evaluate the efficiency of the proposed model on the WISDM dataset containing sensor data of 29 participants performing six daily activities: Jogging, Walking, Standing, Sitting, Upstairs, and Downstairs. And lastly, the performance of the model is measured in terms of accuracy, precision, recall, f-measure, and confusion matrix and is compared with certain previously developed models.</w:t>
+      </w:r>
+    </w:p>
+    <w:p>
+      <w:pPr>
+        <w:pStyle w:val="ListParagraph"/>
+        <w:jc w:val="both"/>
+        <w:rPr>
+          <w:rFonts w:cs="Times New Roman"/>
+        </w:rPr>
+      </w:pPr>
+    </w:p>
+    <w:p>
+      <w:pPr>
+        <w:pStyle w:val="ListParagraph"/>
+        <w:jc w:val="both"/>
+        <w:rPr>
+          <w:rFonts w:cs="Times New Roman"/>
+        </w:rPr>
+      </w:pPr>
+      <w:r>
+        <w:rPr>
+          <w:rFonts w:cs="Times New Roman"/>
+        </w:rPr>
+        <w:t>Dataset - Here Android smartphone having an inbuilt accelerometer is used to capture tri-axial data. The dataset consists of six activities performed by 29 subjects. These activities include walking, upstairs, downstairs, jogging, standing, and sitting. Each subject performed different activities by carrying a cell phone in the front leg pocket. A constant Sampling rate of 20 Hz was set for the accelerometer sensor. A detailed description of the dataset is given in table 1 below.</w:t>
+      </w:r>
+    </w:p>
+    <w:p>
+      <w:pPr>
+        <w:pStyle w:val="ListParagraph"/>
+        <w:jc w:val="both"/>
+        <w:rPr>
+          <w:rFonts w:cs="Times New Roman"/>
+        </w:rPr>
+      </w:pPr>
+    </w:p>
+    <w:p>
+      <w:pPr>
+        <w:pStyle w:val="ListParagraph"/>
+        <w:ind w:left="1440"/>
+        <w:jc w:val="both"/>
+        <w:rPr>
+          <w:rFonts w:cs="Times New Roman"/>
+        </w:rPr>
+      </w:pPr>
+      <w:r>
+        <w:rPr>
+          <w:rFonts w:cs="Times New Roman"/>
+        </w:rPr>
+        <w:t xml:space="preserve">Total no of samples: 1,098,207 </w:t>
+      </w:r>
+    </w:p>
+    <w:p>
+      <w:pPr>
+        <w:ind w:left="1440"/>
+        <w:jc w:val="both"/>
+        <w:rPr>
+          <w:rFonts w:cs="Times New Roman"/>
+        </w:rPr>
+      </w:pPr>
+      <w:r>
+        <w:rPr>
+          <w:rFonts w:cs="Times New Roman"/>
+        </w:rPr>
+        <w:t xml:space="preserve">Total no of subjects: 29 </w:t>
+      </w:r>
+    </w:p>
+    <w:p>
+      <w:pPr>
+        <w:ind w:left="1440"/>
+        <w:jc w:val="both"/>
+        <w:rPr>
+          <w:rFonts w:cs="Times New Roman"/>
+        </w:rPr>
+      </w:pPr>
+      <w:r>
+        <w:rPr>
+          <w:rFonts w:cs="Times New Roman"/>
+        </w:rPr>
+        <w:t xml:space="preserve">Activity   Samples: Percentage </w:t>
+      </w:r>
+    </w:p>
+    <w:p>
+      <w:pPr>
+        <w:ind w:left="1440"/>
+        <w:jc w:val="both"/>
+        <w:rPr>
+          <w:rFonts w:cs="Times New Roman"/>
+        </w:rPr>
+      </w:pPr>
+      <w:r>
+        <w:rPr>
+          <w:rFonts w:cs="Times New Roman"/>
+        </w:rPr>
+        <w:t>Walking   4,24,400   38.6%</w:t>
+      </w:r>
+    </w:p>
+    <w:p>
+      <w:pPr>
+        <w:ind w:left="1440"/>
+        <w:jc w:val="both"/>
+        <w:rPr>
+          <w:rFonts w:cs="Times New Roman"/>
+        </w:rPr>
+      </w:pPr>
+      <w:r>
+        <w:rPr>
+          <w:rFonts w:cs="Times New Roman"/>
+        </w:rPr>
+        <w:t>Jogging   3,42,177   31.2%</w:t>
+      </w:r>
+    </w:p>
+    <w:p>
+      <w:pPr>
+        <w:ind w:left="1440"/>
+        <w:jc w:val="both"/>
+        <w:rPr>
+          <w:rFonts w:cs="Times New Roman"/>
+        </w:rPr>
+      </w:pPr>
+      <w:r>
+        <w:rPr>
+          <w:rFonts w:cs="Times New Roman"/>
+        </w:rPr>
+        <w:t>Upstairs   1,22,869   11.2%</w:t>
+      </w:r>
+    </w:p>
+    <w:p>
+      <w:pPr>
+        <w:ind w:left="1440"/>
+        <w:jc w:val="both"/>
+        <w:rPr>
+          <w:rFonts w:cs="Times New Roman"/>
+        </w:rPr>
+      </w:pPr>
+      <w:r>
+        <w:rPr>
+          <w:rFonts w:cs="Times New Roman"/>
+        </w:rPr>
+        <w:t>Downstairs   1,00,427   9.1%</w:t>
+      </w:r>
+    </w:p>
+    <w:p>
+      <w:pPr>
+        <w:ind w:left="1440"/>
+        <w:jc w:val="both"/>
+        <w:rPr>
+          <w:rFonts w:cs="Times New Roman"/>
+        </w:rPr>
+      </w:pPr>
+      <w:r>
+        <w:rPr>
+          <w:rFonts w:cs="Times New Roman"/>
+        </w:rPr>
+        <w:t>Sitting   59,939   5.5%</w:t>
+      </w:r>
+    </w:p>
+    <w:p>
+      <w:pPr>
+        <w:ind w:left="1440"/>
+        <w:jc w:val="both"/>
+        <w:rPr>
+          <w:rFonts w:cs="Times New Roman"/>
+        </w:rPr>
+      </w:pPr>
+      <w:r>
+        <w:rPr>
+          <w:rFonts w:cs="Times New Roman"/>
+        </w:rPr>
+        <w:t>Standing   48,397   4.4%</w:t>
+      </w:r>
+    </w:p>
+    <w:p>
+      <w:pPr>
+        <w:ind w:left="720"/>
+        <w:jc w:val="both"/>
+        <w:rPr>
+          <w:rFonts w:cs="Times New Roman"/>
+        </w:rPr>
+      </w:pPr>
+    </w:p>
+    <w:p>
+      <w:pPr>
+        <w:ind w:left="720"/>
+        <w:jc w:val="both"/>
+        <w:rPr>
+          <w:rFonts w:cs="Times New Roman"/>
+        </w:rPr>
+      </w:pPr>
+      <w:r>
+        <w:rPr>
+          <w:rFonts w:cs="Times New Roman"/>
+        </w:rPr>
+        <w:t>Proposed method - The working of the Lightweight RNN-LSTM</w:t>
+      </w:r>
+      <w:r>
+        <w:rPr>
+          <w:rFonts w:cs="Times New Roman"/>
+        </w:rPr>
+        <w:t>-</w:t>
+      </w:r>
+      <w:r>
+        <w:rPr>
+          <w:rFonts w:cs="Times New Roman"/>
+        </w:rPr>
+        <w:t>based HAR system for edge devices. The accelerometer reading is partitioned into fixed window size T. The input to the model is a set of readings (x1, x2, x</w:t>
       </w:r>
       <w:proofErr w:type="gramStart"/>
       <w:r>
         <w:rPr>
           <w:rFonts w:cs="Times New Roman"/>
         </w:rPr>
-        <w:t>then</w:t>
+        <w:t>3,…</w:t>
       </w:r>
       <w:proofErr w:type="gramEnd"/>
       <w:r>
         <w:rPr>
           <w:rFonts w:cs="Times New Roman"/>
         </w:rPr>
-        <w:t xml:space="preserve"> the model is trained and tested for six HAR activities on resource-constrained edge devices like RaspberryPi3, using optimized parameters. The experiment is conducted to evaluate the efficiency of the proposed model on the WISDM dataset containing sensor data of 29 participants performing six daily activities: Jogging, Walking, Standing, Sitting, Upstairs, and Downstairs. And lastly, the performance of the model is measured in terms of accuracy, precision, recall, f-measure, and confusion matrix and is compared with certain previously developed models.</w:t>
-      </w:r>
-    </w:p>
-    <w:p>
-      <w:pPr>
-        <w:pStyle w:val="ListParagraph"/>
-        <w:jc w:val="both"/>
-        <w:rPr>
-          <w:rFonts w:cs="Times New Roman"/>
-        </w:rPr>
-      </w:pPr>
-    </w:p>
-    <w:p>
-      <w:pPr>
-        <w:pStyle w:val="ListParagraph"/>
-        <w:jc w:val="both"/>
-        <w:rPr>
-          <w:rFonts w:cs="Times New Roman"/>
-        </w:rPr>
-      </w:pPr>
-      <w:r>
-        <w:rPr>
-          <w:rFonts w:cs="Times New Roman"/>
-        </w:rPr>
-        <w:t>Dataset - Here Android smartphone having an inbuilt accelerometer is used to capture tri-axial data. The dataset consists of six activities performed by 29 subjects. These activities include walking, upstairs, downstairs, jogging, standing, and sitting. Each subject performed different activities by carrying a cell phone in the front leg pocket. A constant Sampling rate of 20 Hz was set for the accelerometer sensor. A detailed description of the dataset is given in table 1 below.</w:t>
-      </w:r>
-    </w:p>
-    <w:p>
-      <w:pPr>
-        <w:pStyle w:val="ListParagraph"/>
-        <w:jc w:val="both"/>
-        <w:rPr>
-          <w:rFonts w:cs="Times New Roman"/>
-        </w:rPr>
-      </w:pPr>
-    </w:p>
-    <w:p>
-      <w:pPr>
-        <w:pStyle w:val="ListParagraph"/>
-        <w:ind w:left="1440"/>
-        <w:jc w:val="both"/>
-        <w:rPr>
-          <w:rFonts w:cs="Times New Roman"/>
-        </w:rPr>
-      </w:pPr>
-      <w:r>
-        <w:rPr>
-          <w:rFonts w:cs="Times New Roman"/>
-        </w:rPr>
-        <w:t xml:space="preserve">Total no of samples: 1,098,207 </w:t>
-      </w:r>
-    </w:p>
-    <w:p>
-      <w:pPr>
-        <w:ind w:left="1440"/>
-        <w:jc w:val="both"/>
-        <w:rPr>
-          <w:rFonts w:cs="Times New Roman"/>
-        </w:rPr>
-      </w:pPr>
-      <w:r>
-        <w:rPr>
-          <w:rFonts w:cs="Times New Roman"/>
-        </w:rPr>
-        <w:t xml:space="preserve">Total no of subjects: 29 </w:t>
-      </w:r>
-    </w:p>
-    <w:p>
-      <w:pPr>
-        <w:ind w:left="1440"/>
-        <w:jc w:val="both"/>
-        <w:rPr>
-          <w:rFonts w:cs="Times New Roman"/>
-        </w:rPr>
-      </w:pPr>
-      <w:r>
-        <w:rPr>
-          <w:rFonts w:cs="Times New Roman"/>
-        </w:rPr>
-        <w:t xml:space="preserve">Activity   Samples: Percentage </w:t>
-      </w:r>
-    </w:p>
-    <w:p>
-      <w:pPr>
-        <w:ind w:left="1440"/>
-        <w:jc w:val="both"/>
-        <w:rPr>
-          <w:rFonts w:cs="Times New Roman"/>
-        </w:rPr>
-      </w:pPr>
-      <w:r>
-        <w:rPr>
-          <w:rFonts w:cs="Times New Roman"/>
-        </w:rPr>
-        <w:t>Walking   4</w:t>
-      </w:r>
-      <w:proofErr w:type="gramStart"/>
-      <w:r>
-        <w:rPr>
-          <w:rFonts w:cs="Times New Roman"/>
-        </w:rPr>
-        <w:t>,24,400</w:t>
-      </w:r>
-      <w:proofErr w:type="gramEnd"/>
-      <w:r>
-        <w:rPr>
-          <w:rFonts w:cs="Times New Roman"/>
-        </w:rPr>
-        <w:t xml:space="preserve">   38.6%</w:t>
-      </w:r>
-    </w:p>
-    <w:p>
-      <w:pPr>
-        <w:ind w:left="1440"/>
-        <w:jc w:val="both"/>
-        <w:rPr>
-          <w:rFonts w:cs="Times New Roman"/>
-        </w:rPr>
-      </w:pPr>
-      <w:r>
-        <w:rPr>
-          <w:rFonts w:cs="Times New Roman"/>
-        </w:rPr>
-        <w:t>Jogging   3</w:t>
-      </w:r>
-      <w:proofErr w:type="gramStart"/>
-      <w:r>
-        <w:rPr>
-          <w:rFonts w:cs="Times New Roman"/>
-        </w:rPr>
-        <w:t>,42,177</w:t>
-      </w:r>
-      <w:proofErr w:type="gramEnd"/>
-      <w:r>
-        <w:rPr>
-          <w:rFonts w:cs="Times New Roman"/>
-        </w:rPr>
-        <w:t xml:space="preserve">   31.2%</w:t>
-      </w:r>
-    </w:p>
-    <w:p>
-      <w:pPr>
-        <w:ind w:left="1440"/>
-        <w:jc w:val="both"/>
-        <w:rPr>
-          <w:rFonts w:cs="Times New Roman"/>
-        </w:rPr>
-      </w:pPr>
-      <w:r>
-        <w:rPr>
-          <w:rFonts w:cs="Times New Roman"/>
-        </w:rPr>
-        <w:t>Upstairs   1</w:t>
-      </w:r>
-      <w:proofErr w:type="gramStart"/>
-      <w:r>
-        <w:rPr>
-          <w:rFonts w:cs="Times New Roman"/>
-        </w:rPr>
-        <w:t>,22,869</w:t>
-      </w:r>
-      <w:proofErr w:type="gramEnd"/>
-      <w:r>
-        <w:rPr>
-          <w:rFonts w:cs="Times New Roman"/>
-        </w:rPr>
-        <w:t xml:space="preserve">   11.2%</w:t>
-      </w:r>
-    </w:p>
-    <w:p>
-      <w:pPr>
-        <w:ind w:left="1440"/>
-        <w:jc w:val="both"/>
-        <w:rPr>
-          <w:rFonts w:cs="Times New Roman"/>
-        </w:rPr>
-      </w:pPr>
-      <w:r>
-        <w:rPr>
-          <w:rFonts w:cs="Times New Roman"/>
-        </w:rPr>
-        <w:t>Downstairs   1</w:t>
-      </w:r>
-      <w:proofErr w:type="gramStart"/>
-      <w:r>
-        <w:rPr>
-          <w:rFonts w:cs="Times New Roman"/>
-        </w:rPr>
-        <w:t>,00,427</w:t>
-      </w:r>
-      <w:proofErr w:type="gramEnd"/>
-      <w:r>
-        <w:rPr>
-          <w:rFonts w:cs="Times New Roman"/>
-        </w:rPr>
-        <w:t xml:space="preserve">   9.1%</w:t>
-      </w:r>
-    </w:p>
-    <w:p>
-      <w:pPr>
-        <w:ind w:left="1440"/>
-        <w:jc w:val="both"/>
-        <w:rPr>
-          <w:rFonts w:cs="Times New Roman"/>
-        </w:rPr>
-      </w:pPr>
-      <w:r>
-        <w:rPr>
-          <w:rFonts w:cs="Times New Roman"/>
-        </w:rPr>
-        <w:t>Sitting   59,939   5.5%</w:t>
-      </w:r>
-    </w:p>
-    <w:p>
-      <w:pPr>
-        <w:ind w:left="1440"/>
-        <w:jc w:val="both"/>
-        <w:rPr>
-          <w:rFonts w:cs="Times New Roman"/>
-        </w:rPr>
-      </w:pPr>
-      <w:r>
-        <w:rPr>
-          <w:rFonts w:cs="Times New Roman"/>
-        </w:rPr>
-        <w:t>Standing   48,397   4.4%</w:t>
-      </w:r>
-    </w:p>
-    <w:p>
-      <w:pPr>
-        <w:ind w:left="720"/>
-        <w:jc w:val="both"/>
-        <w:rPr>
-          <w:rFonts w:cs="Times New Roman"/>
-        </w:rPr>
-      </w:pPr>
-    </w:p>
-    <w:p>
-      <w:pPr>
-        <w:ind w:left="720"/>
-        <w:jc w:val="both"/>
-        <w:rPr>
-          <w:rFonts w:cs="Times New Roman"/>
-        </w:rPr>
-      </w:pPr>
-      <w:proofErr w:type="gramStart"/>
-      <w:r>
-        <w:rPr>
-          <w:rFonts w:cs="Times New Roman"/>
-        </w:rPr>
-        <w:t>Proposed method - The working of the Lightweight RNN-LSTM</w:t>
-      </w:r>
-      <w:r>
-        <w:rPr>
-          <w:rFonts w:cs="Times New Roman"/>
-        </w:rPr>
-        <w:t>-</w:t>
-      </w:r>
-      <w:r>
-        <w:rPr>
-          <w:rFonts w:cs="Times New Roman"/>
-        </w:rPr>
-        <w:t>based HAR system for edge devices.</w:t>
-      </w:r>
-      <w:proofErr w:type="gramEnd"/>
-      <w:r>
-        <w:rPr>
-          <w:rFonts w:cs="Times New Roman"/>
-        </w:rPr>
-        <w:t xml:space="preserve"> The accelerometer reading is partitioned into fixed window size T. The input to the model is a set of readings (x1, x2, x3,…….</w:t>
-      </w:r>
-      <w:proofErr w:type="gramStart"/>
-      <w:r>
-        <w:rPr>
-          <w:rFonts w:cs="Times New Roman"/>
-        </w:rPr>
-        <w:t>,xT</w:t>
-      </w:r>
-      <w:proofErr w:type="gramEnd"/>
-      <w:r>
-        <w:rPr>
-          <w:rFonts w:cs="Times New Roman"/>
-        </w:rPr>
-        <w:t xml:space="preserve">-1, </w:t>
+        <w:t xml:space="preserve">….,xT-1, </w:t>
       </w:r>
       <w:proofErr w:type="spellStart"/>
       <w:r>
@@ -2452,21 +2326,7 @@
         <w:rPr>
           <w:rFonts w:cs="Times New Roman"/>
         </w:rPr>
-        <w:t xml:space="preserve"> is the reading captured at any time instance t. These segmented window readings are then fed to the Lightweight RNN-LSTM model. The </w:t>
-      </w:r>
-      <w:proofErr w:type="gramStart"/>
-      <w:r>
-        <w:rPr>
-          <w:rFonts w:cs="Times New Roman"/>
-        </w:rPr>
-        <w:t>model uses the sum of rule and combine</w:t>
-      </w:r>
-      <w:proofErr w:type="gramEnd"/>
-      <w:r>
-        <w:rPr>
-          <w:rFonts w:cs="Times New Roman"/>
-        </w:rPr>
-        <w:t xml:space="preserve"> output from different states using a </w:t>
+        <w:t xml:space="preserve"> is the reading captured at any time instance t. These segmented window readings are then fed to the Lightweight RNN-LSTM model. The model uses the sum of rule and combine output from different states using a </w:t>
       </w:r>
       <w:proofErr w:type="spellStart"/>
       <w:r>
@@ -3363,7 +3223,6 @@
         <w:t xml:space="preserve"> activation function which is nonlinear and uses </w:t>
       </w:r>
       <w:proofErr w:type="spellStart"/>
-      <w:proofErr w:type="gramStart"/>
       <w:r>
         <w:rPr>
           <w:rFonts w:cs="Times New Roman"/>
@@ -3371,7 +3230,6 @@
         <w:t>adam</w:t>
       </w:r>
       <w:proofErr w:type="spellEnd"/>
-      <w:proofErr w:type="gramEnd"/>
       <w:r>
         <w:rPr>
           <w:rFonts w:cs="Times New Roman"/>
@@ -3411,21 +3269,7 @@
         <w:rPr>
           <w:rFonts w:cs="Times New Roman"/>
         </w:rPr>
-        <w:t xml:space="preserve">After training the model, input is given to it in tokenized form. The model predicts a new word </w:t>
-      </w:r>
-      <w:proofErr w:type="gramStart"/>
-      <w:r>
-        <w:rPr>
-          <w:rFonts w:cs="Times New Roman"/>
-        </w:rPr>
-        <w:t>after each iteration</w:t>
-      </w:r>
-      <w:proofErr w:type="gramEnd"/>
-      <w:r>
-        <w:rPr>
-          <w:rFonts w:cs="Times New Roman"/>
-        </w:rPr>
-        <w:t xml:space="preserve"> maintaining the context. After generating every new word, the word also is added to the previous input and the new combination is considered the next input.</w:t>
+        <w:t>After training the model, input is given to it in tokenized form. The model predicts a new word after each iteration maintaining the context. After generating every new word, the word also is added to the previous input and the new combination is considered the next input.</w:t>
       </w:r>
     </w:p>
     <w:p>
@@ -3455,14 +3299,14 @@
         <w:rPr>
           <w:rFonts w:cs="Times New Roman"/>
         </w:rPr>
-        <w:t>Shojaei-Hashemi</w:t>
+        <w:t>Shojaei</w:t>
       </w:r>
       <w:proofErr w:type="spellEnd"/>
       <w:r>
         <w:rPr>
           <w:rFonts w:cs="Times New Roman"/>
         </w:rPr>
-        <w:t xml:space="preserve">, A., </w:t>
+        <w:t xml:space="preserve">-Hashemi, A., </w:t>
       </w:r>
       <w:proofErr w:type="spellStart"/>
       <w:r>
@@ -3539,14 +3383,7 @@
         <w:rPr>
           <w:rFonts w:cs="Times New Roman"/>
         </w:rPr>
-        <w:t xml:space="preserve"> is a major step towards wellness and improved quality of life and a hot interdisciplinary research topic bringing together artificial </w:t>
-      </w:r>
-      <w:proofErr w:type="gramStart"/>
-      <w:r>
-        <w:rPr>
-          <w:rFonts w:cs="Times New Roman"/>
-        </w:rPr>
-        <w:t>intelligence</w:t>
+        <w:t xml:space="preserve"> is a major step towards wellness and improved quality of life and a hot interdisciplinary research topic bringing together artificial intelligence</w:t>
       </w:r>
       <w:r>
         <w:rPr>
@@ -3555,7 +3392,6 @@
         </w:rPr>
         <w:t>,</w:t>
       </w:r>
-      <w:proofErr w:type="gramEnd"/>
       <w:r>
         <w:rPr>
           <w:rFonts w:cs="Times New Roman"/>
@@ -3664,21 +3500,7 @@
         <w:rPr>
           <w:rFonts w:cs="Times New Roman"/>
         </w:rPr>
-        <w:t xml:space="preserve"> can address some of the privacy issues and under proper </w:t>
-      </w:r>
-      <w:proofErr w:type="gramStart"/>
-      <w:r>
-        <w:rPr>
-          <w:rFonts w:cs="Times New Roman"/>
-        </w:rPr>
-        <w:t>implementation,</w:t>
-      </w:r>
-      <w:proofErr w:type="gramEnd"/>
-      <w:r>
-        <w:rPr>
-          <w:rFonts w:cs="Times New Roman"/>
-        </w:rPr>
-        <w:t xml:space="preserve"> conditions could be a promising and feasible option for human fall detection in the context of a smart home</w:t>
+        <w:t xml:space="preserve"> can address some of the privacy issues and under proper implementation, conditions could be a promising and feasible option for human fall detection in the context of a smart home</w:t>
       </w:r>
       <w:r>
         <w:rPr>
@@ -3719,23 +3541,7 @@
           <w:rFonts w:cs="Times New Roman"/>
           <w:color w:val="000000"/>
         </w:rPr>
-        <w:t xml:space="preserve">NTU RGB+D is a large-scale dataset for RGB-D human action recognition. It involves 56,880 samples of 60 action classes collected from 40 subjects. The actions can be generally divided into three categories: 40 daily actions (e.g., drinking, eating, </w:t>
-      </w:r>
-      <w:proofErr w:type="gramStart"/>
-      <w:r>
-        <w:rPr>
-          <w:rFonts w:cs="Times New Roman"/>
-          <w:color w:val="000000"/>
-        </w:rPr>
-        <w:t>reading</w:t>
-      </w:r>
-      <w:proofErr w:type="gramEnd"/>
-      <w:r>
-        <w:rPr>
-          <w:rFonts w:cs="Times New Roman"/>
-          <w:color w:val="000000"/>
-        </w:rPr>
-        <w:t>), nine health-related actions (e.g., sneezing, staggering, falling), and 11 mutual actions (e.g., punching, kicking, hugging). These actions take place under 17 different scene conditions corresponding to 17 video sequences (i.e., S001–S017). The actions were captured using three cameras with different horizontal imaging viewpoints, namely, −45</w:t>
+        <w:t>NTU RGB+D is a large-scale dataset for RGB-D human action recognition. It involves 56,880 samples of 60 action classes collected from 40 subjects. The actions can be generally divided into three categories: 40 daily actions (e.g., drinking, eating, reading), nine health-related actions (e.g., sneezing, staggering, falling), and 11 mutual actions (e.g., punching, kicking, hugging). These actions take place under 17 different scene conditions corresponding to 17 video sequences (i.e., S001–S017). The actions were captured using three cameras with different horizontal imaging viewpoints, namely, −45</w:t>
       </w:r>
       <w:r>
         <w:rPr>
@@ -3744,7 +3550,6 @@
         </w:rPr>
         <w:t>∘</w:t>
       </w:r>
-      <w:proofErr w:type="gramStart"/>
       <w:r>
         <w:rPr>
           <w:rFonts w:cs="Times New Roman"/>
@@ -3752,7 +3557,6 @@
         </w:rPr>
         <w:t>,0</w:t>
       </w:r>
-      <w:proofErr w:type="gramEnd"/>
       <w:r>
         <w:rPr>
           <w:rFonts w:ascii="Cambria Math" w:hAnsi="Cambria Math" w:cs="Cambria Math"/>
@@ -4144,29 +3948,14 @@
         <w:rPr>
           <w:rFonts w:cs="Times New Roman"/>
         </w:rPr>
-        <w:t xml:space="preserve"> </w:t>
-      </w:r>
-      <w:proofErr w:type="gramStart"/>
-      <w:r>
-        <w:rPr>
-          <w:rFonts w:cs="Times New Roman"/>
-        </w:rPr>
-        <w:t>To prevent the LSTMs from getting biased toward training data</w:t>
-      </w:r>
-      <w:r>
-        <w:rPr>
-          <w:rFonts w:cs="Times New Roman"/>
-          <w:color w:val="000000"/>
-        </w:rPr>
-        <w:t>.</w:t>
-      </w:r>
-      <w:proofErr w:type="gramEnd"/>
-      <w:r>
-        <w:rPr>
-          <w:rFonts w:cs="Times New Roman"/>
-          <w:color w:val="000000"/>
-        </w:rPr>
-        <w:t xml:space="preserve"> </w:t>
+        <w:t xml:space="preserve"> To prevent the LSTMs from getting biased toward training data</w:t>
+      </w:r>
+      <w:r>
+        <w:rPr>
+          <w:rFonts w:cs="Times New Roman"/>
+          <w:color w:val="000000"/>
+        </w:rPr>
+        <w:t xml:space="preserve">. </w:t>
       </w:r>
       <w:r>
         <w:rPr>
@@ -4680,21 +4469,12 @@
           <w:rFonts w:cs="Times New Roman"/>
         </w:rPr>
       </w:pPr>
-      <w:proofErr w:type="gramStart"/>
       <w:r>
         <w:rPr>
           <w:rStyle w:val="markedcontent"/>
           <w:rFonts w:cs="Times New Roman"/>
         </w:rPr>
-        <w:t>long</w:t>
-      </w:r>
-      <w:proofErr w:type="gramEnd"/>
-      <w:r>
-        <w:rPr>
-          <w:rStyle w:val="markedcontent"/>
-          <w:rFonts w:cs="Times New Roman"/>
-        </w:rPr>
-        <w:t xml:space="preserve"> 1D feature map vector, the classification is decided by the probability distribution of an eight-class </w:t>
+        <w:t xml:space="preserve">long 1D feature map vector, the classification is decided by the probability distribution of an eight-class </w:t>
       </w:r>
       <w:proofErr w:type="spellStart"/>
       <w:r>
@@ -4735,282 +4515,258 @@
           <w:rFonts w:cs="Times New Roman"/>
         </w:rPr>
       </w:pPr>
+      <w:r>
+        <w:rPr>
+          <w:rFonts w:cs="Times New Roman"/>
+        </w:rPr>
+        <w:t xml:space="preserve">Ullah, M., Ullah, H., Khan, S. D., &amp; </w:t>
+      </w:r>
       <w:proofErr w:type="spellStart"/>
       <w:r>
         <w:rPr>
           <w:rFonts w:cs="Times New Roman"/>
         </w:rPr>
-        <w:t>Ullah</w:t>
+        <w:t>Cheikh</w:t>
       </w:r>
       <w:proofErr w:type="spellEnd"/>
       <w:r>
         <w:rPr>
           <w:rFonts w:cs="Times New Roman"/>
         </w:rPr>
-        <w:t xml:space="preserve">, M., </w:t>
+        <w:t xml:space="preserve">, F. A. (2019). Stacked </w:t>
       </w:r>
       <w:proofErr w:type="spellStart"/>
       <w:r>
         <w:rPr>
           <w:rFonts w:cs="Times New Roman"/>
         </w:rPr>
-        <w:t>Ullah</w:t>
+        <w:t>Lstm</w:t>
       </w:r>
       <w:proofErr w:type="spellEnd"/>
       <w:r>
         <w:rPr>
           <w:rFonts w:cs="Times New Roman"/>
         </w:rPr>
-        <w:t xml:space="preserve">, H., Khan, S. D., &amp; </w:t>
+        <w:t xml:space="preserve"> Network for Human Activity Recognition Using Smartphone Data. 2019 8th European Workshop on Visual Information Processing (EUVIP)</w:t>
+      </w:r>
+    </w:p>
+    <w:p>
+      <w:pPr>
+        <w:pStyle w:val="ListParagraph"/>
+        <w:jc w:val="both"/>
+        <w:rPr>
+          <w:rFonts w:cs="Times New Roman"/>
+        </w:rPr>
+      </w:pPr>
+    </w:p>
+    <w:p>
+      <w:pPr>
+        <w:pStyle w:val="ListParagraph"/>
+        <w:jc w:val="both"/>
+        <w:rPr>
+          <w:rFonts w:cs="Times New Roman"/>
+          <w:color w:val="000000"/>
+        </w:rPr>
+      </w:pPr>
+      <w:r>
+        <w:rPr>
+          <w:rFonts w:cs="Times New Roman"/>
+        </w:rPr>
+        <w:t>Introduction - With the exponential growth of computing technology</w:t>
+      </w:r>
+      <w:r>
+        <w:rPr>
+          <w:rFonts w:cs="Times New Roman"/>
+          <w:color w:val="000000"/>
+        </w:rPr>
+        <w:t>,</w:t>
+      </w:r>
+      <w:r>
+        <w:rPr>
+          <w:rFonts w:cs="Times New Roman"/>
+        </w:rPr>
+        <w:t xml:space="preserve"> wear-able electronics are widespread in human communities for daily usage</w:t>
+      </w:r>
+      <w:r>
+        <w:rPr>
+          <w:rFonts w:cs="Times New Roman"/>
+          <w:color w:val="000000"/>
+        </w:rPr>
+        <w:t>.</w:t>
+      </w:r>
+      <w:r>
+        <w:rPr>
+          <w:rFonts w:cs="Times New Roman"/>
+        </w:rPr>
+        <w:t xml:space="preserve"> With the daily usage of the smartphone</w:t>
+      </w:r>
+      <w:r>
+        <w:rPr>
+          <w:rFonts w:cs="Times New Roman"/>
+          <w:color w:val="000000"/>
+        </w:rPr>
+        <w:t>,</w:t>
+      </w:r>
+      <w:r>
+        <w:rPr>
+          <w:rFonts w:cs="Times New Roman"/>
+        </w:rPr>
+        <w:t xml:space="preserve"> embedded sensors like accelerometers and gyroscopes produce a large amount of useful data that can be used to automatically predict and classify human activities</w:t>
+      </w:r>
+      <w:r>
+        <w:rPr>
+          <w:rFonts w:cs="Times New Roman"/>
+          <w:color w:val="000000"/>
+        </w:rPr>
+        <w:t>.</w:t>
+      </w:r>
+      <w:r>
+        <w:rPr>
+          <w:rFonts w:cs="Times New Roman"/>
+        </w:rPr>
+        <w:t xml:space="preserve"> Potentially</w:t>
+      </w:r>
+      <w:r>
+        <w:rPr>
+          <w:rFonts w:cs="Times New Roman"/>
+          <w:color w:val="000000"/>
+        </w:rPr>
+        <w:t>,</w:t>
+      </w:r>
+      <w:r>
+        <w:rPr>
+          <w:rFonts w:cs="Times New Roman"/>
+        </w:rPr>
+        <w:t xml:space="preserve"> human activity recognition can be used in elderly houses, especially in the countries where the average old population is on the rise</w:t>
+      </w:r>
+      <w:r>
+        <w:rPr>
+          <w:rFonts w:cs="Times New Roman"/>
+          <w:color w:val="000000"/>
+        </w:rPr>
+        <w:t xml:space="preserve">. </w:t>
+      </w:r>
+      <w:r>
+        <w:rPr>
+          <w:rFonts w:cs="Times New Roman"/>
+        </w:rPr>
+        <w:t>In essence</w:t>
+      </w:r>
+      <w:r>
+        <w:rPr>
+          <w:rFonts w:cs="Times New Roman"/>
+          <w:color w:val="000000"/>
+        </w:rPr>
+        <w:t>,</w:t>
+      </w:r>
+      <w:r>
+        <w:rPr>
+          <w:rFonts w:cs="Times New Roman"/>
+        </w:rPr>
+        <w:t xml:space="preserve"> the human activity algorithm can be divided into the following two broad categories</w:t>
+      </w:r>
+      <w:r>
+        <w:rPr>
+          <w:rFonts w:cs="Times New Roman"/>
+          <w:color w:val="000000"/>
+        </w:rPr>
+        <w:t xml:space="preserve"> – Vision based &amp; Sensor based</w:t>
+      </w:r>
+    </w:p>
+    <w:p>
+      <w:pPr>
+        <w:pStyle w:val="ListParagraph"/>
+        <w:jc w:val="both"/>
+        <w:rPr>
+          <w:rFonts w:cs="Times New Roman"/>
+          <w:color w:val="000000"/>
+        </w:rPr>
+      </w:pPr>
+    </w:p>
+    <w:p>
+      <w:pPr>
+        <w:pStyle w:val="ListParagraph"/>
+        <w:jc w:val="both"/>
+        <w:rPr>
+          <w:rFonts w:cs="Times New Roman"/>
+          <w:color w:val="000000"/>
+        </w:rPr>
+      </w:pPr>
+      <w:r>
+        <w:rPr>
+          <w:rFonts w:cs="Times New Roman"/>
+          <w:color w:val="000000"/>
+        </w:rPr>
+        <w:t>Dataset - The network is evaluated on a public domain UCI dataset and quantitative results are compared against six state-of-the-art methods. The performance is calculated in terms of precision-recall and average accuracy.</w:t>
+      </w:r>
+    </w:p>
+    <w:p>
+      <w:pPr>
+        <w:pStyle w:val="ListParagraph"/>
+        <w:jc w:val="both"/>
+        <w:rPr>
+          <w:rFonts w:cs="Times New Roman"/>
+          <w:color w:val="000000"/>
+        </w:rPr>
+      </w:pPr>
+    </w:p>
+    <w:p>
+      <w:pPr>
+        <w:pStyle w:val="ListParagraph"/>
+        <w:jc w:val="both"/>
+        <w:rPr>
+          <w:rFonts w:cs="Times New Roman"/>
+        </w:rPr>
+      </w:pPr>
+      <w:r>
+        <w:rPr>
+          <w:rFonts w:cs="Times New Roman"/>
+          <w:color w:val="000000"/>
+        </w:rPr>
+        <w:t xml:space="preserve">Proposed method – </w:t>
+      </w:r>
+      <w:r>
+        <w:rPr>
+          <w:rFonts w:cs="Times New Roman"/>
+        </w:rPr>
+        <w:t xml:space="preserve">The method mainly consists of two parts i.e. a single layer neural network and a network of stacked LSTM cells. Initially, sensor data is obtained from the smartphone that is worn by a human subject. We used two types of sensor data i.e. accelerometer and the gyroscope. The raw sensor data is passed through a single-layer neural network which acts as a pre-processing and normalized input data for the succeeding network. The normalization is achieved through a linear discriminant function and </w:t>
       </w:r>
       <w:proofErr w:type="spellStart"/>
       <w:r>
         <w:rPr>
           <w:rFonts w:cs="Times New Roman"/>
         </w:rPr>
-        <w:t>Cheikh</w:t>
+        <w:t>ReLU</w:t>
       </w:r>
       <w:proofErr w:type="spellEnd"/>
       <w:r>
         <w:rPr>
           <w:rFonts w:cs="Times New Roman"/>
         </w:rPr>
-        <w:t xml:space="preserve">, F. A. (2019). Stacked </w:t>
+        <w:t xml:space="preserve"> activation. After that, the data is fed to the stacked LSTM network. The network consists of five LSTM cells that have learned the temporal dependencies of the sensor sequential data. The output of the stacked LSTM network is given to a six-way </w:t>
       </w:r>
       <w:proofErr w:type="spellStart"/>
       <w:r>
         <w:rPr>
           <w:rFonts w:cs="Times New Roman"/>
         </w:rPr>
-        <w:t>Lstm</w:t>
+        <w:t>softmax</w:t>
       </w:r>
       <w:proofErr w:type="spellEnd"/>
       <w:r>
         <w:rPr>
           <w:rFonts w:cs="Times New Roman"/>
         </w:rPr>
-        <w:t xml:space="preserve"> Network for Human Activity Recognition Using Smartphone Data. 2019 8th European Workshop on Visual Information Processing (EUVIP)</w:t>
-      </w:r>
-    </w:p>
-    <w:p>
-      <w:pPr>
-        <w:pStyle w:val="ListParagraph"/>
-        <w:jc w:val="both"/>
-        <w:rPr>
-          <w:rFonts w:cs="Times New Roman"/>
-        </w:rPr>
-      </w:pPr>
-    </w:p>
-    <w:p>
-      <w:pPr>
-        <w:pStyle w:val="ListParagraph"/>
-        <w:jc w:val="both"/>
-        <w:rPr>
-          <w:rFonts w:cs="Times New Roman"/>
-          <w:color w:val="000000"/>
-        </w:rPr>
-      </w:pPr>
-      <w:r>
-        <w:rPr>
-          <w:rFonts w:cs="Times New Roman"/>
-        </w:rPr>
-        <w:t>Introduction - With the exponential growth of computing technology</w:t>
-      </w:r>
-      <w:r>
-        <w:rPr>
-          <w:rFonts w:cs="Times New Roman"/>
-          <w:color w:val="000000"/>
-        </w:rPr>
-        <w:t>,</w:t>
-      </w:r>
-      <w:r>
-        <w:rPr>
-          <w:rFonts w:cs="Times New Roman"/>
-        </w:rPr>
-        <w:t xml:space="preserve"> wear-able electronics are widespread in human communities for daily usage</w:t>
-      </w:r>
-      <w:r>
-        <w:rPr>
-          <w:rFonts w:cs="Times New Roman"/>
-          <w:color w:val="000000"/>
-        </w:rPr>
-        <w:t>.</w:t>
-      </w:r>
-      <w:r>
-        <w:rPr>
-          <w:rFonts w:cs="Times New Roman"/>
-        </w:rPr>
-        <w:t xml:space="preserve"> With the daily usage of the smartphone</w:t>
-      </w:r>
-      <w:r>
-        <w:rPr>
-          <w:rFonts w:cs="Times New Roman"/>
-          <w:color w:val="000000"/>
-        </w:rPr>
-        <w:t>,</w:t>
-      </w:r>
-      <w:r>
-        <w:rPr>
-          <w:rFonts w:cs="Times New Roman"/>
-        </w:rPr>
-        <w:t xml:space="preserve"> embedded sensors like accelerometers and gyroscopes produce a large amount of useful data that can be used to automatically predict and classify human activities</w:t>
-      </w:r>
-      <w:r>
-        <w:rPr>
-          <w:rFonts w:cs="Times New Roman"/>
-          <w:color w:val="000000"/>
-        </w:rPr>
-        <w:t>.</w:t>
-      </w:r>
-      <w:r>
-        <w:rPr>
-          <w:rFonts w:cs="Times New Roman"/>
-        </w:rPr>
-        <w:t xml:space="preserve"> Potentially</w:t>
-      </w:r>
-      <w:r>
-        <w:rPr>
-          <w:rFonts w:cs="Times New Roman"/>
-          <w:color w:val="000000"/>
-        </w:rPr>
-        <w:t>,</w:t>
-      </w:r>
-      <w:r>
-        <w:rPr>
-          <w:rFonts w:cs="Times New Roman"/>
-        </w:rPr>
-        <w:t xml:space="preserve"> human activity recognition can be used in elderly houses, especially in the countries where the average old population is on the rise</w:t>
-      </w:r>
-      <w:r>
-        <w:rPr>
-          <w:rFonts w:cs="Times New Roman"/>
-          <w:color w:val="000000"/>
-        </w:rPr>
-        <w:t xml:space="preserve">. </w:t>
-      </w:r>
-      <w:r>
-        <w:rPr>
-          <w:rFonts w:cs="Times New Roman"/>
-        </w:rPr>
-        <w:t>In essence</w:t>
-      </w:r>
-      <w:r>
-        <w:rPr>
-          <w:rFonts w:cs="Times New Roman"/>
-          <w:color w:val="000000"/>
-        </w:rPr>
-        <w:t>,</w:t>
-      </w:r>
-      <w:r>
-        <w:rPr>
-          <w:rFonts w:cs="Times New Roman"/>
-        </w:rPr>
-        <w:t xml:space="preserve"> the human activity algorithm can be divided into the following two broad categories</w:t>
-      </w:r>
-      <w:r>
-        <w:rPr>
-          <w:rFonts w:cs="Times New Roman"/>
-          <w:color w:val="000000"/>
-        </w:rPr>
-        <w:t xml:space="preserve"> – Vision based &amp; Sensor based</w:t>
-      </w:r>
-    </w:p>
-    <w:p>
-      <w:pPr>
-        <w:pStyle w:val="ListParagraph"/>
-        <w:jc w:val="both"/>
-        <w:rPr>
-          <w:rFonts w:cs="Times New Roman"/>
-          <w:color w:val="000000"/>
-        </w:rPr>
-      </w:pPr>
-    </w:p>
-    <w:p>
-      <w:pPr>
-        <w:pStyle w:val="ListParagraph"/>
-        <w:jc w:val="both"/>
-        <w:rPr>
-          <w:rFonts w:cs="Times New Roman"/>
-          <w:color w:val="000000"/>
-        </w:rPr>
-      </w:pPr>
-      <w:r>
-        <w:rPr>
-          <w:rFonts w:cs="Times New Roman"/>
-          <w:color w:val="000000"/>
-        </w:rPr>
-        <w:t>Dataset - The network is evaluated on a public domain UCI dataset and quantitative results are compared against six state-of-the-art methods. The performance is calculated in terms of precision-recall and average accuracy.</w:t>
-      </w:r>
-    </w:p>
-    <w:p>
-      <w:pPr>
-        <w:pStyle w:val="ListParagraph"/>
-        <w:jc w:val="both"/>
-        <w:rPr>
-          <w:rFonts w:cs="Times New Roman"/>
-          <w:color w:val="000000"/>
-        </w:rPr>
-      </w:pPr>
-    </w:p>
-    <w:p>
-      <w:pPr>
-        <w:pStyle w:val="ListParagraph"/>
-        <w:jc w:val="both"/>
-        <w:rPr>
-          <w:rFonts w:cs="Times New Roman"/>
-        </w:rPr>
-      </w:pPr>
-      <w:r>
-        <w:rPr>
-          <w:rFonts w:cs="Times New Roman"/>
-          <w:color w:val="000000"/>
-        </w:rPr>
-        <w:t xml:space="preserve">Proposed method – </w:t>
-      </w:r>
-      <w:r>
-        <w:rPr>
-          <w:rFonts w:cs="Times New Roman"/>
-        </w:rPr>
-        <w:t xml:space="preserve">The method mainly consists of two parts i.e. a single layer neural network and a network of stacked LSTM cells. Initially, sensor data is obtained from the smartphone that is worn by a human subject. We used two types of sensor data i.e. accelerometer and the gyroscope. The raw sensor data is passed through a single-layer neural network which acts as a pre-processing and normalized input data for the succeeding network. The normalization is achieved through a linear discriminant function and </w:t>
+        <w:t xml:space="preserve"> which gives the individual probability of the six human </w:t>
       </w:r>
       <w:proofErr w:type="spellStart"/>
       <w:r>
         <w:rPr>
           <w:rFonts w:cs="Times New Roman"/>
         </w:rPr>
-        <w:t>ReLU</w:t>
+        <w:t>behavior</w:t>
       </w:r>
       <w:proofErr w:type="spellEnd"/>
-      <w:r>
-        <w:rPr>
-          <w:rFonts w:cs="Times New Roman"/>
-        </w:rPr>
-        <w:t xml:space="preserve"> activation. After that, the data is fed to the stacked LSTM network. The network consists of five LSTM cells that have learned the temporal dependencies of the sensor sequential data. The output of the stacked LSTM network is given to a six-way </w:t>
-      </w:r>
-      <w:proofErr w:type="spellStart"/>
-      <w:r>
-        <w:rPr>
-          <w:rFonts w:cs="Times New Roman"/>
-        </w:rPr>
-        <w:t>softmax</w:t>
-      </w:r>
-      <w:proofErr w:type="spellEnd"/>
-      <w:r>
-        <w:rPr>
-          <w:rFonts w:cs="Times New Roman"/>
-        </w:rPr>
-        <w:t xml:space="preserve"> which gives the individual probability of the six human </w:t>
-      </w:r>
-      <w:proofErr w:type="spellStart"/>
-      <w:proofErr w:type="gramStart"/>
-      <w:r>
-        <w:rPr>
-          <w:rFonts w:cs="Times New Roman"/>
-        </w:rPr>
-        <w:t>behavior</w:t>
-      </w:r>
-      <w:proofErr w:type="spellEnd"/>
-      <w:proofErr w:type="gramEnd"/>
       <w:r>
         <w:rPr>
           <w:rFonts w:cs="Times New Roman"/>
@@ -5053,60 +4809,86 @@
           <w:rFonts w:cs="Times New Roman"/>
         </w:rPr>
         <w:lastRenderedPageBreak/>
-        <w:t xml:space="preserve">Sun, B., Liu, M., </w:t>
+        <w:t xml:space="preserve">Sun, B., Liu, M., Zheng, R., &amp; Zhang, S. (2019). </w:t>
+      </w:r>
+      <w:r>
+        <w:rPr>
+          <w:rFonts w:cs="Times New Roman"/>
+          <w:iCs/>
+        </w:rPr>
+        <w:t>Attention-based LSTM Network for Wearable Human Activity Recognition. 2019 Chinese Control Conference (CCC).</w:t>
+      </w:r>
+    </w:p>
+    <w:p>
+      <w:pPr>
+        <w:pStyle w:val="ListParagraph"/>
+        <w:jc w:val="both"/>
+        <w:rPr>
+          <w:rFonts w:cs="Times New Roman"/>
+        </w:rPr>
+      </w:pPr>
+    </w:p>
+    <w:p>
+      <w:pPr>
+        <w:pStyle w:val="ListParagraph"/>
+        <w:jc w:val="both"/>
+        <w:rPr>
+          <w:rFonts w:cs="Times New Roman"/>
+          <w:color w:val="000000"/>
+        </w:rPr>
+      </w:pPr>
+      <w:r>
+        <w:rPr>
+          <w:rFonts w:cs="Times New Roman"/>
+          <w:iCs/>
+        </w:rPr>
+        <w:t xml:space="preserve">Introduction - </w:t>
+      </w:r>
+      <w:r>
+        <w:rPr>
+          <w:rFonts w:cs="Times New Roman"/>
+        </w:rPr>
+        <w:t>Human activity recognition is an important area of research in ubiquitous computing</w:t>
+      </w:r>
+      <w:r>
+        <w:rPr>
+          <w:rFonts w:cs="Times New Roman"/>
+          <w:color w:val="000000"/>
+        </w:rPr>
+        <w:t>,</w:t>
+      </w:r>
+      <w:r>
+        <w:rPr>
+          <w:rFonts w:cs="Times New Roman"/>
+        </w:rPr>
+        <w:t xml:space="preserve"> human </w:t>
       </w:r>
       <w:proofErr w:type="spellStart"/>
       <w:r>
         <w:rPr>
           <w:rFonts w:cs="Times New Roman"/>
         </w:rPr>
-        <w:t>Zheng</w:t>
+        <w:t>behavior</w:t>
       </w:r>
       <w:proofErr w:type="spellEnd"/>
       <w:r>
         <w:rPr>
           <w:rFonts w:cs="Times New Roman"/>
         </w:rPr>
-        <w:t xml:space="preserve">, R., &amp; Zhang, S. (2019). </w:t>
-      </w:r>
-      <w:r>
-        <w:rPr>
-          <w:rFonts w:cs="Times New Roman"/>
-          <w:iCs/>
-        </w:rPr>
-        <w:t>Attention-based LSTM Network for Wearable Human Activity Recognition. 2019 Chinese Control Conference (CCC).</w:t>
-      </w:r>
-    </w:p>
-    <w:p>
-      <w:pPr>
-        <w:pStyle w:val="ListParagraph"/>
-        <w:jc w:val="both"/>
-        <w:rPr>
-          <w:rFonts w:cs="Times New Roman"/>
-        </w:rPr>
-      </w:pPr>
-    </w:p>
-    <w:p>
-      <w:pPr>
-        <w:pStyle w:val="ListParagraph"/>
-        <w:jc w:val="both"/>
-        <w:rPr>
-          <w:rFonts w:cs="Times New Roman"/>
-          <w:color w:val="000000"/>
-        </w:rPr>
-      </w:pPr>
-      <w:r>
-        <w:rPr>
-          <w:rFonts w:cs="Times New Roman"/>
-          <w:iCs/>
-        </w:rPr>
-        <w:t xml:space="preserve">Introduction - </w:t>
-      </w:r>
-      <w:r>
-        <w:rPr>
-          <w:rFonts w:cs="Times New Roman"/>
-        </w:rPr>
-        <w:t>Human activity recognition is an important area of research in ubiquitous computing</w:t>
+        <w:t xml:space="preserve"> analysis, and human-computer interaction</w:t>
+      </w:r>
+      <w:r>
+        <w:rPr>
+          <w:rFonts w:cs="Times New Roman"/>
+          <w:color w:val="000000"/>
+        </w:rPr>
+        <w:t>.</w:t>
+      </w:r>
+      <w:r>
+        <w:rPr>
+          <w:rFonts w:cs="Times New Roman"/>
+        </w:rPr>
+        <w:t xml:space="preserve"> It can be used widely</w:t>
       </w:r>
       <w:r>
         <w:rPr>
@@ -5119,21 +4901,33 @@
         <w:rPr>
           <w:rFonts w:cs="Times New Roman"/>
         </w:rPr>
-        <w:t xml:space="preserve"> human </w:t>
-      </w:r>
-      <w:proofErr w:type="spellStart"/>
-      <w:r>
-        <w:rPr>
-          <w:rFonts w:cs="Times New Roman"/>
-        </w:rPr>
-        <w:t>behavior</w:t>
-      </w:r>
-      <w:proofErr w:type="spellEnd"/>
-      <w:r>
-        <w:rPr>
-          <w:rFonts w:cs="Times New Roman"/>
-        </w:rPr>
-        <w:t xml:space="preserve"> analysis, and human-computer interaction</w:t>
+        <w:t xml:space="preserve"> including in health monitoring</w:t>
+      </w:r>
+      <w:r>
+        <w:rPr>
+          <w:rFonts w:cs="Times New Roman"/>
+          <w:color w:val="000000"/>
+        </w:rPr>
+        <w:t>,</w:t>
+      </w:r>
+      <w:r>
+        <w:rPr>
+          <w:rFonts w:cs="Times New Roman"/>
+        </w:rPr>
+        <w:t xml:space="preserve"> smart homes</w:t>
+      </w:r>
+      <w:r>
+        <w:rPr>
+          <w:rFonts w:cs="Times New Roman"/>
+          <w:color w:val="000000"/>
+        </w:rPr>
+        <w:t>,</w:t>
+      </w:r>
+      <w:r>
+        <w:rPr>
+          <w:rFonts w:cs="Times New Roman"/>
+        </w:rPr>
+        <w:t xml:space="preserve"> and human-computer interactions</w:t>
       </w:r>
       <w:r>
         <w:rPr>
@@ -5146,7 +4940,7 @@
         <w:rPr>
           <w:rFonts w:cs="Times New Roman"/>
         </w:rPr>
-        <w:t xml:space="preserve"> It can be used widely</w:t>
+        <w:t xml:space="preserve"> HAR focuses on the motion data from smart sensors such as accelerometers</w:t>
       </w:r>
       <w:r>
         <w:rPr>
@@ -5159,7 +4953,7 @@
         <w:rPr>
           <w:rFonts w:cs="Times New Roman"/>
         </w:rPr>
-        <w:t xml:space="preserve"> including in health monitoring</w:t>
+        <w:t xml:space="preserve"> gyroscopes</w:t>
       </w:r>
       <w:r>
         <w:rPr>
@@ -5172,7 +4966,7 @@
         <w:rPr>
           <w:rFonts w:cs="Times New Roman"/>
         </w:rPr>
-        <w:t xml:space="preserve"> smart homes</w:t>
+        <w:t xml:space="preserve"> Bluetooth</w:t>
       </w:r>
       <w:r>
         <w:rPr>
@@ -5185,7 +4979,7 @@
         <w:rPr>
           <w:rFonts w:cs="Times New Roman"/>
         </w:rPr>
-        <w:t xml:space="preserve"> and human-computer interactions</w:t>
+        <w:t xml:space="preserve"> light sensors, and so on</w:t>
       </w:r>
       <w:r>
         <w:rPr>
@@ -5198,7 +4992,7 @@
         <w:rPr>
           <w:rFonts w:cs="Times New Roman"/>
         </w:rPr>
-        <w:t xml:space="preserve"> HAR focuses on the motion data from smart sensors such as accelerometers</w:t>
+        <w:t xml:space="preserve"> Although the video-based recognition method excels other recognition methods in indoor activity</w:t>
       </w:r>
       <w:r>
         <w:rPr>
@@ -5211,7 +5005,20 @@
         <w:rPr>
           <w:rFonts w:cs="Times New Roman"/>
         </w:rPr>
-        <w:t xml:space="preserve"> gyroscopes</w:t>
+        <w:t xml:space="preserve"> it has several restrictions such as space limitation and interference from the environment</w:t>
+      </w:r>
+      <w:r>
+        <w:rPr>
+          <w:rFonts w:cs="Times New Roman"/>
+          <w:color w:val="000000"/>
+        </w:rPr>
+        <w:t>.</w:t>
+      </w:r>
+      <w:r>
+        <w:rPr>
+          <w:rFonts w:cs="Times New Roman"/>
+        </w:rPr>
+        <w:t xml:space="preserve"> With the development of sensor technology and computing power</w:t>
       </w:r>
       <w:r>
         <w:rPr>
@@ -5224,7 +5031,40 @@
         <w:rPr>
           <w:rFonts w:cs="Times New Roman"/>
         </w:rPr>
-        <w:t xml:space="preserve"> Bluetooth</w:t>
+        <w:t xml:space="preserve"> the sensor-based HAR is becoming more promising with privacy well-protected</w:t>
+      </w:r>
+      <w:r>
+        <w:rPr>
+          <w:rFonts w:cs="Times New Roman"/>
+          <w:color w:val="000000"/>
+        </w:rPr>
+        <w:t>.</w:t>
+      </w:r>
+    </w:p>
+    <w:p>
+      <w:pPr>
+        <w:pStyle w:val="ListParagraph"/>
+        <w:jc w:val="both"/>
+        <w:rPr>
+          <w:rFonts w:cs="Times New Roman"/>
+          <w:color w:val="000000"/>
+        </w:rPr>
+      </w:pPr>
+    </w:p>
+    <w:p>
+      <w:pPr>
+        <w:pStyle w:val="ListParagraph"/>
+        <w:jc w:val="both"/>
+        <w:rPr>
+          <w:rFonts w:cs="Times New Roman"/>
+          <w:color w:val="000000"/>
+        </w:rPr>
+      </w:pPr>
+      <w:r>
+        <w:rPr>
+          <w:rFonts w:cs="Times New Roman"/>
+        </w:rPr>
+        <w:t>In this paper</w:t>
       </w:r>
       <w:r>
         <w:rPr>
@@ -5237,20 +5077,7 @@
         <w:rPr>
           <w:rFonts w:cs="Times New Roman"/>
         </w:rPr>
-        <w:t xml:space="preserve"> light sensors, and so on</w:t>
-      </w:r>
-      <w:r>
-        <w:rPr>
-          <w:rFonts w:cs="Times New Roman"/>
-          <w:color w:val="000000"/>
-        </w:rPr>
-        <w:t>.</w:t>
-      </w:r>
-      <w:r>
-        <w:rPr>
-          <w:rFonts w:cs="Times New Roman"/>
-        </w:rPr>
-        <w:t xml:space="preserve"> Although the video-based recognition method excels other recognition methods in indoor activity</w:t>
+        <w:t xml:space="preserve"> we describe an LSTM network with an attention mechanism</w:t>
       </w:r>
       <w:r>
         <w:rPr>
@@ -5263,20 +5090,7 @@
         <w:rPr>
           <w:rFonts w:cs="Times New Roman"/>
         </w:rPr>
-        <w:t xml:space="preserve"> it has several restrictions such as space limitation and interference from the environment</w:t>
-      </w:r>
-      <w:r>
-        <w:rPr>
-          <w:rFonts w:cs="Times New Roman"/>
-          <w:color w:val="000000"/>
-        </w:rPr>
-        <w:t>.</w:t>
-      </w:r>
-      <w:r>
-        <w:rPr>
-          <w:rFonts w:cs="Times New Roman"/>
-        </w:rPr>
-        <w:t xml:space="preserve"> With the development of sensor technology and computing power</w:t>
+        <w:t xml:space="preserve"> which can automatically focus on the time series that has a decisive effect on classification</w:t>
       </w:r>
       <w:r>
         <w:rPr>
@@ -5285,88 +5099,6 @@
         </w:rPr>
         <w:t>,</w:t>
       </w:r>
-      <w:r>
-        <w:rPr>
-          <w:rFonts w:cs="Times New Roman"/>
-        </w:rPr>
-        <w:t xml:space="preserve"> the sensor-based HAR is becoming more promising with privacy well-protected</w:t>
-      </w:r>
-      <w:r>
-        <w:rPr>
-          <w:rFonts w:cs="Times New Roman"/>
-          <w:color w:val="000000"/>
-        </w:rPr>
-        <w:t>.</w:t>
-      </w:r>
-      <w:bookmarkStart w:id="0" w:name="_GoBack"/>
-      <w:bookmarkEnd w:id="0"/>
-    </w:p>
-    <w:p>
-      <w:pPr>
-        <w:pStyle w:val="ListParagraph"/>
-        <w:jc w:val="both"/>
-        <w:rPr>
-          <w:rFonts w:cs="Times New Roman"/>
-          <w:color w:val="000000"/>
-        </w:rPr>
-      </w:pPr>
-    </w:p>
-    <w:p>
-      <w:pPr>
-        <w:pStyle w:val="ListParagraph"/>
-        <w:jc w:val="both"/>
-        <w:rPr>
-          <w:rFonts w:cs="Times New Roman"/>
-          <w:color w:val="000000"/>
-        </w:rPr>
-      </w:pPr>
-      <w:r>
-        <w:rPr>
-          <w:rFonts w:cs="Times New Roman"/>
-        </w:rPr>
-        <w:t>In this paper</w:t>
-      </w:r>
-      <w:r>
-        <w:rPr>
-          <w:rFonts w:cs="Times New Roman"/>
-          <w:color w:val="000000"/>
-        </w:rPr>
-        <w:t>,</w:t>
-      </w:r>
-      <w:r>
-        <w:rPr>
-          <w:rFonts w:cs="Times New Roman"/>
-        </w:rPr>
-        <w:t xml:space="preserve"> we describe an LSTM network with an attention mechanism</w:t>
-      </w:r>
-      <w:r>
-        <w:rPr>
-          <w:rFonts w:cs="Times New Roman"/>
-          <w:color w:val="000000"/>
-        </w:rPr>
-        <w:t>,</w:t>
-      </w:r>
-      <w:r>
-        <w:rPr>
-          <w:rFonts w:cs="Times New Roman"/>
-        </w:rPr>
-        <w:t xml:space="preserve"> which can automatically focus on the time series that has a decisive effect on </w:t>
-      </w:r>
-      <w:proofErr w:type="gramStart"/>
-      <w:r>
-        <w:rPr>
-          <w:rFonts w:cs="Times New Roman"/>
-        </w:rPr>
-        <w:t>classification</w:t>
-      </w:r>
-      <w:r>
-        <w:rPr>
-          <w:rFonts w:cs="Times New Roman"/>
-          <w:color w:val="000000"/>
-        </w:rPr>
-        <w:t>,</w:t>
-      </w:r>
-      <w:proofErr w:type="gramEnd"/>
       <w:r>
         <w:rPr>
           <w:rFonts w:cs="Times New Roman"/>
@@ -5519,15 +5251,7 @@
         </w:rPr>
       </w:pPr>
       <w:r>
-        <w:t xml:space="preserve">Deep, S., &amp; </w:t>
-      </w:r>
-      <w:proofErr w:type="spellStart"/>
-      <w:r>
-        <w:t>Zheng</w:t>
-      </w:r>
-      <w:proofErr w:type="spellEnd"/>
-      <w:r>
-        <w:t xml:space="preserve">, X. (2019). </w:t>
+        <w:t xml:space="preserve">Deep, S., &amp; Zheng, X. (2019). </w:t>
       </w:r>
       <w:r>
         <w:rPr>
@@ -5733,39 +5457,7 @@
           <w:sz w:val="23"/>
           <w:szCs w:val="23"/>
         </w:rPr>
-        <w:t xml:space="preserve">To evaluate the effectiveness of the CNN-LSTM model, we experiment on the UCI HAR dataset. The dataset consists of time series data collected from 30 volunteers of the 19-48 age </w:t>
-      </w:r>
-      <w:proofErr w:type="gramStart"/>
-      <w:r>
-        <w:rPr>
-          <w:sz w:val="23"/>
-          <w:szCs w:val="23"/>
-        </w:rPr>
-        <w:t>group</w:t>
-      </w:r>
-      <w:proofErr w:type="gramEnd"/>
-      <w:r>
-        <w:rPr>
-          <w:sz w:val="23"/>
-          <w:szCs w:val="23"/>
-        </w:rPr>
-        <w:t xml:space="preserve">. Each volunteer performed six activities (walking, walking upstairs, walking downstairs, sitting, standing, </w:t>
-      </w:r>
-      <w:proofErr w:type="gramStart"/>
-      <w:r>
-        <w:rPr>
-          <w:sz w:val="23"/>
-          <w:szCs w:val="23"/>
-        </w:rPr>
-        <w:t>laying</w:t>
-      </w:r>
-      <w:proofErr w:type="gramEnd"/>
-      <w:r>
-        <w:rPr>
-          <w:sz w:val="23"/>
-          <w:szCs w:val="23"/>
-        </w:rPr>
-        <w:t>) with a smartphone attached to their waist. The 3-axial linear acceleration (</w:t>
+        <w:t>To evaluate the effectiveness of the CNN-LSTM model, we experiment on the UCI HAR dataset. The dataset consists of time series data collected from 30 volunteers of the 19-48 age group. Each volunteer performed six activities (walking, walking upstairs, walking downstairs, sitting, standing, laying) with a smartphone attached to their waist. The 3-axial linear acceleration (</w:t>
       </w:r>
       <w:proofErr w:type="spellStart"/>
       <w:r>
@@ -5982,8 +5674,8 @@
 </file>
 
 <file path=word/numbering.xml><?xml version="1.0" encoding="utf-8"?>
-<w:numbering xmlns:wpc="http://schemas.microsoft.com/office/word/2010/wordprocessingCanvas" xmlns:mc="http://schemas.openxmlformats.org/markup-compatibility/2006" xmlns:o="urn:schemas-microsoft-com:office:office" xmlns:r="http://schemas.openxmlformats.org/officeDocument/2006/relationships" xmlns:m="http://schemas.openxmlformats.org/officeDocument/2006/math" xmlns:v="urn:schemas-microsoft-com:vml" xmlns:wp14="http://schemas.microsoft.com/office/word/2010/wordprocessingDrawing" xmlns:wp="http://schemas.openxmlformats.org/drawingml/2006/wordprocessingDrawing" xmlns:w10="urn:schemas-microsoft-com:office:word" xmlns:w="http://schemas.openxmlformats.org/wordprocessingml/2006/main" xmlns:w14="http://schemas.microsoft.com/office/word/2010/wordml" xmlns:wpg="http://schemas.microsoft.com/office/word/2010/wordprocessingGroup" xmlns:wpi="http://schemas.microsoft.com/office/word/2010/wordprocessingInk" xmlns:wne="http://schemas.microsoft.com/office/word/2006/wordml" xmlns:wps="http://schemas.microsoft.com/office/word/2010/wordprocessingShape" mc:Ignorable="w14 wp14">
-  <w:abstractNum w:abstractNumId="0">
+<w:numbering xmlns:wpc="http://schemas.microsoft.com/office/word/2010/wordprocessingCanvas" xmlns:cx="http://schemas.microsoft.com/office/drawing/2014/chartex" xmlns:cx1="http://schemas.microsoft.com/office/drawing/2015/9/8/chartex" xmlns:cx2="http://schemas.microsoft.com/office/drawing/2015/10/21/chartex" xmlns:cx3="http://schemas.microsoft.com/office/drawing/2016/5/9/chartex" xmlns:cx4="http://schemas.microsoft.com/office/drawing/2016/5/10/chartex" xmlns:cx5="http://schemas.microsoft.com/office/drawing/2016/5/11/chartex" xmlns:cx6="http://schemas.microsoft.com/office/drawing/2016/5/12/chartex" xmlns:cx7="http://schemas.microsoft.com/office/drawing/2016/5/13/chartex" xmlns:cx8="http://schemas.microsoft.com/office/drawing/2016/5/14/chartex" xmlns:mc="http://schemas.openxmlformats.org/markup-compatibility/2006" xmlns:aink="http://schemas.microsoft.com/office/drawing/2016/ink" xmlns:am3d="http://schemas.microsoft.com/office/drawing/2017/model3d" xmlns:o="urn:schemas-microsoft-com:office:office" xmlns:r="http://schemas.openxmlformats.org/officeDocument/2006/relationships" xmlns:m="http://schemas.openxmlformats.org/officeDocument/2006/math" xmlns:v="urn:schemas-microsoft-com:vml" xmlns:wp14="http://schemas.microsoft.com/office/word/2010/wordprocessingDrawing" xmlns:wp="http://schemas.openxmlformats.org/drawingml/2006/wordprocessingDrawing" xmlns:w10="urn:schemas-microsoft-com:office:word" xmlns:w="http://schemas.openxmlformats.org/wordprocessingml/2006/main" xmlns:w14="http://schemas.microsoft.com/office/word/2010/wordml" xmlns:w15="http://schemas.microsoft.com/office/word/2012/wordml" xmlns:w16cid="http://schemas.microsoft.com/office/word/2016/wordml/cid" xmlns:w16se="http://schemas.microsoft.com/office/word/2015/wordml/symex" xmlns:wpg="http://schemas.microsoft.com/office/word/2010/wordprocessingGroup" xmlns:wpi="http://schemas.microsoft.com/office/word/2010/wordprocessingInk" xmlns:wne="http://schemas.microsoft.com/office/word/2006/wordml" xmlns:wps="http://schemas.microsoft.com/office/word/2010/wordprocessingShape" mc:Ignorable="w14 w15 w16se w16cid wp14">
+  <w:abstractNum w:abstractNumId="0" w15:restartNumberingAfterBreak="0">
     <w:nsid w:val="2E1775A9"/>
     <w:multiLevelType w:val="hybridMultilevel"/>
     <w:tmpl w:val="2F3200EC"/>
@@ -6069,7 +5761,7 @@
       </w:pPr>
     </w:lvl>
   </w:abstractNum>
-  <w:abstractNum w:abstractNumId="1">
+  <w:abstractNum w:abstractNumId="1" w15:restartNumberingAfterBreak="0">
     <w:nsid w:val="39A2445E"/>
     <w:multiLevelType w:val="hybridMultilevel"/>
     <w:tmpl w:val="269C7C18"/>
@@ -6155,7 +5847,7 @@
       </w:pPr>
     </w:lvl>
   </w:abstractNum>
-  <w:abstractNum w:abstractNumId="2">
+  <w:abstractNum w:abstractNumId="2" w15:restartNumberingAfterBreak="0">
     <w:nsid w:val="4CF75EB3"/>
     <w:multiLevelType w:val="hybridMultilevel"/>
     <w:tmpl w:val="3C341030"/>
@@ -6268,7 +5960,7 @@
       </w:rPr>
     </w:lvl>
   </w:abstractNum>
-  <w:abstractNum w:abstractNumId="3">
+  <w:abstractNum w:abstractNumId="3" w15:restartNumberingAfterBreak="0">
     <w:nsid w:val="528F70F1"/>
     <w:multiLevelType w:val="hybridMultilevel"/>
     <w:tmpl w:val="2FA0865C"/>
@@ -6354,7 +6046,7 @@
       </w:pPr>
     </w:lvl>
   </w:abstractNum>
-  <w:abstractNum w:abstractNumId="4">
+  <w:abstractNum w:abstractNumId="4" w15:restartNumberingAfterBreak="0">
     <w:nsid w:val="54CC6AD8"/>
     <w:multiLevelType w:val="hybridMultilevel"/>
     <w:tmpl w:val="70B09AB0"/>
@@ -6467,7 +6159,7 @@
       </w:rPr>
     </w:lvl>
   </w:abstractNum>
-  <w:abstractNum w:abstractNumId="5">
+  <w:abstractNum w:abstractNumId="5" w15:restartNumberingAfterBreak="0">
     <w:nsid w:val="5B0B78EE"/>
     <w:multiLevelType w:val="hybridMultilevel"/>
     <w:tmpl w:val="4DFC38D6"/>
@@ -6580,7 +6272,7 @@
       </w:rPr>
     </w:lvl>
   </w:abstractNum>
-  <w:abstractNum w:abstractNumId="6">
+  <w:abstractNum w:abstractNumId="6" w15:restartNumberingAfterBreak="0">
     <w:nsid w:val="60E74A12"/>
     <w:multiLevelType w:val="hybridMultilevel"/>
     <w:tmpl w:val="98825792"/>
@@ -6693,7 +6385,7 @@
       </w:rPr>
     </w:lvl>
   </w:abstractNum>
-  <w:abstractNum w:abstractNumId="7">
+  <w:abstractNum w:abstractNumId="7" w15:restartNumberingAfterBreak="0">
     <w:nsid w:val="6858372C"/>
     <w:multiLevelType w:val="hybridMultilevel"/>
     <w:tmpl w:val="C4EAB6AE"/>
@@ -6779,7 +6471,7 @@
       </w:pPr>
     </w:lvl>
   </w:abstractNum>
-  <w:abstractNum w:abstractNumId="8">
+  <w:abstractNum w:abstractNumId="8" w15:restartNumberingAfterBreak="0">
     <w:nsid w:val="782D1825"/>
     <w:multiLevelType w:val="hybridMultilevel"/>
     <w:tmpl w:val="DF60F768"/>
@@ -6892,7 +6584,7 @@
       </w:rPr>
     </w:lvl>
   </w:abstractNum>
-  <w:abstractNum w:abstractNumId="9">
+  <w:abstractNum w:abstractNumId="9" w15:restartNumberingAfterBreak="0">
     <w:nsid w:val="7ABC4C4B"/>
     <w:multiLevelType w:val="hybridMultilevel"/>
     <w:tmpl w:val="456EFF90"/>
@@ -7039,7 +6731,7 @@
 </file>
 
 <file path=word/styles.xml><?xml version="1.0" encoding="utf-8"?>
-<w:styles xmlns:mc="http://schemas.openxmlformats.org/markup-compatibility/2006" xmlns:r="http://schemas.openxmlformats.org/officeDocument/2006/relationships" xmlns:w="http://schemas.openxmlformats.org/wordprocessingml/2006/main" xmlns:w14="http://schemas.microsoft.com/office/word/2010/wordml" mc:Ignorable="w14">
+<w:styles xmlns:mc="http://schemas.openxmlformats.org/markup-compatibility/2006" xmlns:r="http://schemas.openxmlformats.org/officeDocument/2006/relationships" xmlns:w="http://schemas.openxmlformats.org/wordprocessingml/2006/main" xmlns:w14="http://schemas.microsoft.com/office/word/2010/wordml" xmlns:w15="http://schemas.microsoft.com/office/word/2012/wordml" xmlns:w16cid="http://schemas.microsoft.com/office/word/2016/wordml/cid" xmlns:w16se="http://schemas.microsoft.com/office/word/2015/wordml/symex" mc:Ignorable="w14 w15 w16se w16cid">
   <w:docDefaults>
     <w:rPrDefault>
       <w:rPr>
@@ -7055,144 +6747,382 @@
       </w:pPr>
     </w:pPrDefault>
   </w:docDefaults>
-  <w:latentStyles w:defLockedState="0" w:defUIPriority="99" w:defSemiHidden="1" w:defUnhideWhenUsed="1" w:defQFormat="0" w:count="267">
-    <w:lsdException w:name="Normal" w:semiHidden="0" w:uiPriority="0" w:unhideWhenUsed="0" w:qFormat="1"/>
-    <w:lsdException w:name="heading 1" w:semiHidden="0" w:uiPriority="9" w:unhideWhenUsed="0" w:qFormat="1"/>
-    <w:lsdException w:name="heading 2" w:uiPriority="9" w:qFormat="1"/>
-    <w:lsdException w:name="heading 3" w:uiPriority="9" w:qFormat="1"/>
-    <w:lsdException w:name="heading 4" w:uiPriority="9" w:qFormat="1"/>
-    <w:lsdException w:name="heading 5" w:uiPriority="9" w:qFormat="1"/>
-    <w:lsdException w:name="heading 6" w:uiPriority="9" w:qFormat="1"/>
-    <w:lsdException w:name="heading 7" w:uiPriority="9" w:qFormat="1"/>
-    <w:lsdException w:name="heading 8" w:uiPriority="9" w:qFormat="1"/>
-    <w:lsdException w:name="heading 9" w:uiPriority="9" w:qFormat="1"/>
-    <w:lsdException w:name="toc 1" w:uiPriority="39"/>
-    <w:lsdException w:name="toc 2" w:uiPriority="39"/>
-    <w:lsdException w:name="toc 3" w:uiPriority="39"/>
-    <w:lsdException w:name="toc 4" w:uiPriority="39"/>
-    <w:lsdException w:name="toc 5" w:uiPriority="39"/>
-    <w:lsdException w:name="toc 6" w:uiPriority="39"/>
-    <w:lsdException w:name="toc 7" w:uiPriority="39"/>
-    <w:lsdException w:name="toc 8" w:uiPriority="39"/>
-    <w:lsdException w:name="toc 9" w:uiPriority="39"/>
-    <w:lsdException w:name="caption" w:uiPriority="35" w:qFormat="1"/>
-    <w:lsdException w:name="Title" w:semiHidden="0" w:uiPriority="10" w:unhideWhenUsed="0" w:qFormat="1"/>
-    <w:lsdException w:name="Default Paragraph Font" w:uiPriority="1"/>
-    <w:lsdException w:name="Subtitle" w:semiHidden="0" w:uiPriority="11" w:unhideWhenUsed="0" w:qFormat="1"/>
-    <w:lsdException w:name="Strong" w:semiHidden="0" w:uiPriority="22" w:unhideWhenUsed="0" w:qFormat="1"/>
-    <w:lsdException w:name="Emphasis" w:semiHidden="0" w:uiPriority="20" w:unhideWhenUsed="0" w:qFormat="1"/>
-    <w:lsdException w:name="Table Grid" w:semiHidden="0" w:uiPriority="39" w:unhideWhenUsed="0"/>
-    <w:lsdException w:name="Placeholder Text" w:unhideWhenUsed="0"/>
-    <w:lsdException w:name="No Spacing" w:semiHidden="0" w:uiPriority="1" w:unhideWhenUsed="0" w:qFormat="1"/>
-    <w:lsdException w:name="Light Shading" w:semiHidden="0" w:uiPriority="60" w:unhideWhenUsed="0"/>
-    <w:lsdException w:name="Light List" w:semiHidden="0" w:uiPriority="61" w:unhideWhenUsed="0"/>
-    <w:lsdException w:name="Light Grid" w:semiHidden="0" w:uiPriority="62" w:unhideWhenUsed="0"/>
-    <w:lsdException w:name="Medium Shading 1" w:semiHidden="0" w:uiPriority="63" w:unhideWhenUsed="0"/>
-    <w:lsdException w:name="Medium Shading 2" w:semiHidden="0" w:uiPriority="64" w:unhideWhenUsed="0"/>
-    <w:lsdException w:name="Medium List 1" w:semiHidden="0" w:uiPriority="65" w:unhideWhenUsed="0"/>
-    <w:lsdException w:name="Medium List 2" w:semiHidden="0" w:uiPriority="66" w:unhideWhenUsed="0"/>
-    <w:lsdException w:name="Medium Grid 1" w:semiHidden="0" w:uiPriority="67" w:unhideWhenUsed="0"/>
-    <w:lsdException w:name="Medium Grid 2" w:semiHidden="0" w:uiPriority="68" w:unhideWhenUsed="0"/>
-    <w:lsdException w:name="Medium Grid 3" w:semiHidden="0" w:uiPriority="69" w:unhideWhenUsed="0"/>
-    <w:lsdException w:name="Dark List" w:semiHidden="0" w:uiPriority="70" w:unhideWhenUsed="0"/>
-    <w:lsdException w:name="Colorful Shading" w:semiHidden="0" w:uiPriority="71" w:unhideWhenUsed="0"/>
-    <w:lsdException w:name="Colorful List" w:semiHidden="0" w:uiPriority="72" w:unhideWhenUsed="0"/>
-    <w:lsdException w:name="Colorful Grid" w:semiHidden="0" w:uiPriority="73" w:unhideWhenUsed="0"/>
-    <w:lsdException w:name="Light Shading Accent 1" w:semiHidden="0" w:uiPriority="60" w:unhideWhenUsed="0"/>
-    <w:lsdException w:name="Light List Accent 1" w:semiHidden="0" w:uiPriority="61" w:unhideWhenUsed="0"/>
-    <w:lsdException w:name="Light Grid Accent 1" w:semiHidden="0" w:uiPriority="62" w:unhideWhenUsed="0"/>
-    <w:lsdException w:name="Medium Shading 1 Accent 1" w:semiHidden="0" w:uiPriority="63" w:unhideWhenUsed="0"/>
-    <w:lsdException w:name="Medium Shading 2 Accent 1" w:semiHidden="0" w:uiPriority="64" w:unhideWhenUsed="0"/>
-    <w:lsdException w:name="Medium List 1 Accent 1" w:semiHidden="0" w:uiPriority="65" w:unhideWhenUsed="0"/>
-    <w:lsdException w:name="Revision" w:unhideWhenUsed="0"/>
-    <w:lsdException w:name="List Paragraph" w:semiHidden="0" w:uiPriority="34" w:unhideWhenUsed="0" w:qFormat="1"/>
-    <w:lsdException w:name="Quote" w:semiHidden="0" w:uiPriority="29" w:unhideWhenUsed="0" w:qFormat="1"/>
-    <w:lsdException w:name="Intense Quote" w:semiHidden="0" w:uiPriority="30" w:unhideWhenUsed="0" w:qFormat="1"/>
-    <w:lsdException w:name="Medium List 2 Accent 1" w:semiHidden="0" w:uiPriority="66" w:unhideWhenUsed="0"/>
-    <w:lsdException w:name="Medium Grid 1 Accent 1" w:semiHidden="0" w:uiPriority="67" w:unhideWhenUsed="0"/>
-    <w:lsdException w:name="Medium Grid 2 Accent 1" w:semiHidden="0" w:uiPriority="68" w:unhideWhenUsed="0"/>
-    <w:lsdException w:name="Medium Grid 3 Accent 1" w:semiHidden="0" w:uiPriority="69" w:unhideWhenUsed="0"/>
-    <w:lsdException w:name="Dark List Accent 1" w:semiHidden="0" w:uiPriority="70" w:unhideWhenUsed="0"/>
-    <w:lsdException w:name="Colorful Shading Accent 1" w:semiHidden="0" w:uiPriority="71" w:unhideWhenUsed="0"/>
-    <w:lsdException w:name="Colorful List Accent 1" w:semiHidden="0" w:uiPriority="72" w:unhideWhenUsed="0"/>
-    <w:lsdException w:name="Colorful Grid Accent 1" w:semiHidden="0" w:uiPriority="73" w:unhideWhenUsed="0"/>
-    <w:lsdException w:name="Light Shading Accent 2" w:semiHidden="0" w:uiPriority="60" w:unhideWhenUsed="0"/>
-    <w:lsdException w:name="Light List Accent 2" w:semiHidden="0" w:uiPriority="61" w:unhideWhenUsed="0"/>
-    <w:lsdException w:name="Light Grid Accent 2" w:semiHidden="0" w:uiPriority="62" w:unhideWhenUsed="0"/>
-    <w:lsdException w:name="Medium Shading 1 Accent 2" w:semiHidden="0" w:uiPriority="63" w:unhideWhenUsed="0"/>
-    <w:lsdException w:name="Medium Shading 2 Accent 2" w:semiHidden="0" w:uiPriority="64" w:unhideWhenUsed="0"/>
-    <w:lsdException w:name="Medium List 1 Accent 2" w:semiHidden="0" w:uiPriority="65" w:unhideWhenUsed="0"/>
-    <w:lsdException w:name="Medium List 2 Accent 2" w:semiHidden="0" w:uiPriority="66" w:unhideWhenUsed="0"/>
-    <w:lsdException w:name="Medium Grid 1 Accent 2" w:semiHidden="0" w:uiPriority="67" w:unhideWhenUsed="0"/>
-    <w:lsdException w:name="Medium Grid 2 Accent 2" w:semiHidden="0" w:uiPriority="68" w:unhideWhenUsed="0"/>
-    <w:lsdException w:name="Medium Grid 3 Accent 2" w:semiHidden="0" w:uiPriority="69" w:unhideWhenUsed="0"/>
-    <w:lsdException w:name="Dark List Accent 2" w:semiHidden="0" w:uiPriority="70" w:unhideWhenUsed="0"/>
-    <w:lsdException w:name="Colorful Shading Accent 2" w:semiHidden="0" w:uiPriority="71" w:unhideWhenUsed="0"/>
-    <w:lsdException w:name="Colorful List Accent 2" w:semiHidden="0" w:uiPriority="72" w:unhideWhenUsed="0"/>
-    <w:lsdException w:name="Colorful Grid Accent 2" w:semiHidden="0" w:uiPriority="73" w:unhideWhenUsed="0"/>
-    <w:lsdException w:name="Light Shading Accent 3" w:semiHidden="0" w:uiPriority="60" w:unhideWhenUsed="0"/>
-    <w:lsdException w:name="Light List Accent 3" w:semiHidden="0" w:uiPriority="61" w:unhideWhenUsed="0"/>
-    <w:lsdException w:name="Light Grid Accent 3" w:semiHidden="0" w:uiPriority="62" w:unhideWhenUsed="0"/>
-    <w:lsdException w:name="Medium Shading 1 Accent 3" w:semiHidden="0" w:uiPriority="63" w:unhideWhenUsed="0"/>
-    <w:lsdException w:name="Medium Shading 2 Accent 3" w:semiHidden="0" w:uiPriority="64" w:unhideWhenUsed="0"/>
-    <w:lsdException w:name="Medium List 1 Accent 3" w:semiHidden="0" w:uiPriority="65" w:unhideWhenUsed="0"/>
-    <w:lsdException w:name="Medium List 2 Accent 3" w:semiHidden="0" w:uiPriority="66" w:unhideWhenUsed="0"/>
-    <w:lsdException w:name="Medium Grid 1 Accent 3" w:semiHidden="0" w:uiPriority="67" w:unhideWhenUsed="0"/>
-    <w:lsdException w:name="Medium Grid 2 Accent 3" w:semiHidden="0" w:uiPriority="68" w:unhideWhenUsed="0"/>
-    <w:lsdException w:name="Medium Grid 3 Accent 3" w:semiHidden="0" w:uiPriority="69" w:unhideWhenUsed="0"/>
-    <w:lsdException w:name="Dark List Accent 3" w:semiHidden="0" w:uiPriority="70" w:unhideWhenUsed="0"/>
-    <w:lsdException w:name="Colorful Shading Accent 3" w:semiHidden="0" w:uiPriority="71" w:unhideWhenUsed="0"/>
-    <w:lsdException w:name="Colorful List Accent 3" w:semiHidden="0" w:uiPriority="72" w:unhideWhenUsed="0"/>
-    <w:lsdException w:name="Colorful Grid Accent 3" w:semiHidden="0" w:uiPriority="73" w:unhideWhenUsed="0"/>
-    <w:lsdException w:name="Light Shading Accent 4" w:semiHidden="0" w:uiPriority="60" w:unhideWhenUsed="0"/>
-    <w:lsdException w:name="Light List Accent 4" w:semiHidden="0" w:uiPriority="61" w:unhideWhenUsed="0"/>
-    <w:lsdException w:name="Light Grid Accent 4" w:semiHidden="0" w:uiPriority="62" w:unhideWhenUsed="0"/>
-    <w:lsdException w:name="Medium Shading 1 Accent 4" w:semiHidden="0" w:uiPriority="63" w:unhideWhenUsed="0"/>
-    <w:lsdException w:name="Medium Shading 2 Accent 4" w:semiHidden="0" w:uiPriority="64" w:unhideWhenUsed="0"/>
-    <w:lsdException w:name="Medium List 1 Accent 4" w:semiHidden="0" w:uiPriority="65" w:unhideWhenUsed="0"/>
-    <w:lsdException w:name="Medium List 2 Accent 4" w:semiHidden="0" w:uiPriority="66" w:unhideWhenUsed="0"/>
-    <w:lsdException w:name="Medium Grid 1 Accent 4" w:semiHidden="0" w:uiPriority="67" w:unhideWhenUsed="0"/>
-    <w:lsdException w:name="Medium Grid 2 Accent 4" w:semiHidden="0" w:uiPriority="68" w:unhideWhenUsed="0"/>
-    <w:lsdException w:name="Medium Grid 3 Accent 4" w:semiHidden="0" w:uiPriority="69" w:unhideWhenUsed="0"/>
-    <w:lsdException w:name="Dark List Accent 4" w:semiHidden="0" w:uiPriority="70" w:unhideWhenUsed="0"/>
-    <w:lsdException w:name="Colorful Shading Accent 4" w:semiHidden="0" w:uiPriority="71" w:unhideWhenUsed="0"/>
-    <w:lsdException w:name="Colorful List Accent 4" w:semiHidden="0" w:uiPriority="72" w:unhideWhenUsed="0"/>
-    <w:lsdException w:name="Colorful Grid Accent 4" w:semiHidden="0" w:uiPriority="73" w:unhideWhenUsed="0"/>
-    <w:lsdException w:name="Light Shading Accent 5" w:semiHidden="0" w:uiPriority="60" w:unhideWhenUsed="0"/>
-    <w:lsdException w:name="Light List Accent 5" w:semiHidden="0" w:uiPriority="61" w:unhideWhenUsed="0"/>
-    <w:lsdException w:name="Light Grid Accent 5" w:semiHidden="0" w:uiPriority="62" w:unhideWhenUsed="0"/>
-    <w:lsdException w:name="Medium Shading 1 Accent 5" w:semiHidden="0" w:uiPriority="63" w:unhideWhenUsed="0"/>
-    <w:lsdException w:name="Medium Shading 2 Accent 5" w:semiHidden="0" w:uiPriority="64" w:unhideWhenUsed="0"/>
-    <w:lsdException w:name="Medium List 1 Accent 5" w:semiHidden="0" w:uiPriority="65" w:unhideWhenUsed="0"/>
-    <w:lsdException w:name="Medium List 2 Accent 5" w:semiHidden="0" w:uiPriority="66" w:unhideWhenUsed="0"/>
-    <w:lsdException w:name="Medium Grid 1 Accent 5" w:semiHidden="0" w:uiPriority="67" w:unhideWhenUsed="0"/>
-    <w:lsdException w:name="Medium Grid 2 Accent 5" w:semiHidden="0" w:uiPriority="68" w:unhideWhenUsed="0"/>
-    <w:lsdException w:name="Medium Grid 3 Accent 5" w:semiHidden="0" w:uiPriority="69" w:unhideWhenUsed="0"/>
-    <w:lsdException w:name="Dark List Accent 5" w:semiHidden="0" w:uiPriority="70" w:unhideWhenUsed="0"/>
-    <w:lsdException w:name="Colorful Shading Accent 5" w:semiHidden="0" w:uiPriority="71" w:unhideWhenUsed="0"/>
-    <w:lsdException w:name="Colorful List Accent 5" w:semiHidden="0" w:uiPriority="72" w:unhideWhenUsed="0"/>
-    <w:lsdException w:name="Colorful Grid Accent 5" w:semiHidden="0" w:uiPriority="73" w:unhideWhenUsed="0"/>
-    <w:lsdException w:name="Light Shading Accent 6" w:semiHidden="0" w:uiPriority="60" w:unhideWhenUsed="0"/>
-    <w:lsdException w:name="Light List Accent 6" w:semiHidden="0" w:uiPriority="61" w:unhideWhenUsed="0"/>
-    <w:lsdException w:name="Light Grid Accent 6" w:semiHidden="0" w:uiPriority="62" w:unhideWhenUsed="0"/>
-    <w:lsdException w:name="Medium Shading 1 Accent 6" w:semiHidden="0" w:uiPriority="63" w:unhideWhenUsed="0"/>
-    <w:lsdException w:name="Medium Shading 2 Accent 6" w:semiHidden="0" w:uiPriority="64" w:unhideWhenUsed="0"/>
-    <w:lsdException w:name="Medium List 1 Accent 6" w:semiHidden="0" w:uiPriority="65" w:unhideWhenUsed="0"/>
-    <w:lsdException w:name="Medium List 2 Accent 6" w:semiHidden="0" w:uiPriority="66" w:unhideWhenUsed="0"/>
-    <w:lsdException w:name="Medium Grid 1 Accent 6" w:semiHidden="0" w:uiPriority="67" w:unhideWhenUsed="0"/>
-    <w:lsdException w:name="Medium Grid 2 Accent 6" w:semiHidden="0" w:uiPriority="68" w:unhideWhenUsed="0"/>
-    <w:lsdException w:name="Medium Grid 3 Accent 6" w:semiHidden="0" w:uiPriority="69" w:unhideWhenUsed="0"/>
-    <w:lsdException w:name="Dark List Accent 6" w:semiHidden="0" w:uiPriority="70" w:unhideWhenUsed="0"/>
-    <w:lsdException w:name="Colorful Shading Accent 6" w:semiHidden="0" w:uiPriority="71" w:unhideWhenUsed="0"/>
-    <w:lsdException w:name="Colorful List Accent 6" w:semiHidden="0" w:uiPriority="72" w:unhideWhenUsed="0"/>
-    <w:lsdException w:name="Colorful Grid Accent 6" w:semiHidden="0" w:uiPriority="73" w:unhideWhenUsed="0"/>
-    <w:lsdException w:name="Subtle Emphasis" w:semiHidden="0" w:uiPriority="19" w:unhideWhenUsed="0" w:qFormat="1"/>
-    <w:lsdException w:name="Intense Emphasis" w:semiHidden="0" w:uiPriority="21" w:unhideWhenUsed="0" w:qFormat="1"/>
-    <w:lsdException w:name="Subtle Reference" w:semiHidden="0" w:uiPriority="31" w:unhideWhenUsed="0" w:qFormat="1"/>
-    <w:lsdException w:name="Intense Reference" w:semiHidden="0" w:uiPriority="32" w:unhideWhenUsed="0" w:qFormat="1"/>
-    <w:lsdException w:name="Book Title" w:semiHidden="0" w:uiPriority="33" w:unhideWhenUsed="0" w:qFormat="1"/>
-    <w:lsdException w:name="Bibliography" w:uiPriority="37"/>
-    <w:lsdException w:name="TOC Heading" w:uiPriority="39" w:qFormat="1"/>
+  <w:latentStyles w:defLockedState="0" w:defUIPriority="99" w:defSemiHidden="0" w:defUnhideWhenUsed="0" w:defQFormat="0" w:count="375">
+    <w:lsdException w:name="Normal" w:uiPriority="0" w:qFormat="1"/>
+    <w:lsdException w:name="heading 1" w:uiPriority="9" w:qFormat="1"/>
+    <w:lsdException w:name="heading 2" w:semiHidden="1" w:uiPriority="9" w:unhideWhenUsed="1" w:qFormat="1"/>
+    <w:lsdException w:name="heading 3" w:semiHidden="1" w:uiPriority="9" w:unhideWhenUsed="1" w:qFormat="1"/>
+    <w:lsdException w:name="heading 4" w:semiHidden="1" w:uiPriority="9" w:unhideWhenUsed="1" w:qFormat="1"/>
+    <w:lsdException w:name="heading 5" w:semiHidden="1" w:uiPriority="9" w:unhideWhenUsed="1" w:qFormat="1"/>
+    <w:lsdException w:name="heading 6" w:semiHidden="1" w:uiPriority="9" w:unhideWhenUsed="1" w:qFormat="1"/>
+    <w:lsdException w:name="heading 7" w:semiHidden="1" w:uiPriority="9" w:unhideWhenUsed="1" w:qFormat="1"/>
+    <w:lsdException w:name="heading 8" w:semiHidden="1" w:uiPriority="9" w:unhideWhenUsed="1" w:qFormat="1"/>
+    <w:lsdException w:name="heading 9" w:semiHidden="1" w:uiPriority="9" w:unhideWhenUsed="1" w:qFormat="1"/>
+    <w:lsdException w:name="index 1" w:semiHidden="1" w:unhideWhenUsed="1"/>
+    <w:lsdException w:name="index 2" w:semiHidden="1" w:unhideWhenUsed="1"/>
+    <w:lsdException w:name="index 3" w:semiHidden="1" w:unhideWhenUsed="1"/>
+    <w:lsdException w:name="index 4" w:semiHidden="1" w:unhideWhenUsed="1"/>
+    <w:lsdException w:name="index 5" w:semiHidden="1" w:unhideWhenUsed="1"/>
+    <w:lsdException w:name="index 6" w:semiHidden="1" w:unhideWhenUsed="1"/>
+    <w:lsdException w:name="index 7" w:semiHidden="1" w:unhideWhenUsed="1"/>
+    <w:lsdException w:name="index 8" w:semiHidden="1" w:unhideWhenUsed="1"/>
+    <w:lsdException w:name="index 9" w:semiHidden="1" w:unhideWhenUsed="1"/>
+    <w:lsdException w:name="toc 1" w:semiHidden="1" w:uiPriority="39" w:unhideWhenUsed="1"/>
+    <w:lsdException w:name="toc 2" w:semiHidden="1" w:uiPriority="39" w:unhideWhenUsed="1"/>
+    <w:lsdException w:name="toc 3" w:semiHidden="1" w:uiPriority="39" w:unhideWhenUsed="1"/>
+    <w:lsdException w:name="toc 4" w:semiHidden="1" w:uiPriority="39" w:unhideWhenUsed="1"/>
+    <w:lsdException w:name="toc 5" w:semiHidden="1" w:uiPriority="39" w:unhideWhenUsed="1"/>
+    <w:lsdException w:name="toc 6" w:semiHidden="1" w:uiPriority="39" w:unhideWhenUsed="1"/>
+    <w:lsdException w:name="toc 7" w:semiHidden="1" w:uiPriority="39" w:unhideWhenUsed="1"/>
+    <w:lsdException w:name="toc 8" w:semiHidden="1" w:uiPriority="39" w:unhideWhenUsed="1"/>
+    <w:lsdException w:name="toc 9" w:semiHidden="1" w:uiPriority="39" w:unhideWhenUsed="1"/>
+    <w:lsdException w:name="Normal Indent" w:semiHidden="1" w:unhideWhenUsed="1"/>
+    <w:lsdException w:name="footnote text" w:semiHidden="1" w:unhideWhenUsed="1"/>
+    <w:lsdException w:name="annotation text" w:semiHidden="1" w:unhideWhenUsed="1"/>
+    <w:lsdException w:name="header" w:semiHidden="1" w:unhideWhenUsed="1"/>
+    <w:lsdException w:name="footer" w:semiHidden="1" w:unhideWhenUsed="1"/>
+    <w:lsdException w:name="index heading" w:semiHidden="1" w:unhideWhenUsed="1"/>
+    <w:lsdException w:name="caption" w:semiHidden="1" w:uiPriority="35" w:unhideWhenUsed="1" w:qFormat="1"/>
+    <w:lsdException w:name="table of figures" w:semiHidden="1" w:unhideWhenUsed="1"/>
+    <w:lsdException w:name="envelope address" w:semiHidden="1" w:unhideWhenUsed="1"/>
+    <w:lsdException w:name="envelope return" w:semiHidden="1" w:unhideWhenUsed="1"/>
+    <w:lsdException w:name="footnote reference" w:semiHidden="1" w:unhideWhenUsed="1"/>
+    <w:lsdException w:name="annotation reference" w:semiHidden="1" w:unhideWhenUsed="1"/>
+    <w:lsdException w:name="line number" w:semiHidden="1" w:unhideWhenUsed="1"/>
+    <w:lsdException w:name="page number" w:semiHidden="1" w:unhideWhenUsed="1"/>
+    <w:lsdException w:name="endnote reference" w:semiHidden="1" w:unhideWhenUsed="1"/>
+    <w:lsdException w:name="endnote text" w:semiHidden="1" w:unhideWhenUsed="1"/>
+    <w:lsdException w:name="table of authorities" w:semiHidden="1" w:unhideWhenUsed="1"/>
+    <w:lsdException w:name="macro" w:semiHidden="1" w:unhideWhenUsed="1"/>
+    <w:lsdException w:name="toa heading" w:semiHidden="1" w:unhideWhenUsed="1"/>
+    <w:lsdException w:name="List" w:semiHidden="1" w:unhideWhenUsed="1"/>
+    <w:lsdException w:name="List Bullet" w:semiHidden="1" w:unhideWhenUsed="1"/>
+    <w:lsdException w:name="List Number" w:semiHidden="1" w:unhideWhenUsed="1"/>
+    <w:lsdException w:name="List 2" w:semiHidden="1" w:unhideWhenUsed="1"/>
+    <w:lsdException w:name="List 3" w:semiHidden="1" w:unhideWhenUsed="1"/>
+    <w:lsdException w:name="List 4" w:semiHidden="1" w:unhideWhenUsed="1"/>
+    <w:lsdException w:name="List 5" w:semiHidden="1" w:unhideWhenUsed="1"/>
+    <w:lsdException w:name="List Bullet 2" w:semiHidden="1" w:unhideWhenUsed="1"/>
+    <w:lsdException w:name="List Bullet 3" w:semiHidden="1" w:unhideWhenUsed="1"/>
+    <w:lsdException w:name="List Bullet 4" w:semiHidden="1" w:unhideWhenUsed="1"/>
+    <w:lsdException w:name="List Bullet 5" w:semiHidden="1" w:unhideWhenUsed="1"/>
+    <w:lsdException w:name="List Number 2" w:semiHidden="1" w:unhideWhenUsed="1"/>
+    <w:lsdException w:name="List Number 3" w:semiHidden="1" w:unhideWhenUsed="1"/>
+    <w:lsdException w:name="List Number 4" w:semiHidden="1" w:unhideWhenUsed="1"/>
+    <w:lsdException w:name="List Number 5" w:semiHidden="1" w:unhideWhenUsed="1"/>
+    <w:lsdException w:name="Title" w:uiPriority="10" w:qFormat="1"/>
+    <w:lsdException w:name="Closing" w:semiHidden="1" w:unhideWhenUsed="1"/>
+    <w:lsdException w:name="Signature" w:semiHidden="1" w:unhideWhenUsed="1"/>
+    <w:lsdException w:name="Default Paragraph Font" w:semiHidden="1" w:uiPriority="1" w:unhideWhenUsed="1"/>
+    <w:lsdException w:name="Body Text" w:semiHidden="1" w:unhideWhenUsed="1"/>
+    <w:lsdException w:name="Body Text Indent" w:semiHidden="1" w:unhideWhenUsed="1"/>
+    <w:lsdException w:name="List Continue" w:semiHidden="1" w:unhideWhenUsed="1"/>
+    <w:lsdException w:name="List Continue 2" w:semiHidden="1" w:unhideWhenUsed="1"/>
+    <w:lsdException w:name="List Continue 3" w:semiHidden="1" w:unhideWhenUsed="1"/>
+    <w:lsdException w:name="List Continue 4" w:semiHidden="1" w:unhideWhenUsed="1"/>
+    <w:lsdException w:name="List Continue 5" w:semiHidden="1" w:unhideWhenUsed="1"/>
+    <w:lsdException w:name="Message Header" w:semiHidden="1" w:unhideWhenUsed="1"/>
+    <w:lsdException w:name="Subtitle" w:uiPriority="11" w:qFormat="1"/>
+    <w:lsdException w:name="Salutation" w:semiHidden="1" w:unhideWhenUsed="1"/>
+    <w:lsdException w:name="Date" w:semiHidden="1" w:unhideWhenUsed="1"/>
+    <w:lsdException w:name="Body Text First Indent" w:semiHidden="1" w:unhideWhenUsed="1"/>
+    <w:lsdException w:name="Body Text First Indent 2" w:semiHidden="1" w:unhideWhenUsed="1"/>
+    <w:lsdException w:name="Note Heading" w:semiHidden="1" w:unhideWhenUsed="1"/>
+    <w:lsdException w:name="Body Text 2" w:semiHidden="1" w:unhideWhenUsed="1"/>
+    <w:lsdException w:name="Body Text 3" w:semiHidden="1" w:unhideWhenUsed="1"/>
+    <w:lsdException w:name="Body Text Indent 2" w:semiHidden="1" w:unhideWhenUsed="1"/>
+    <w:lsdException w:name="Body Text Indent 3" w:semiHidden="1" w:unhideWhenUsed="1"/>
+    <w:lsdException w:name="Block Text" w:semiHidden="1" w:unhideWhenUsed="1"/>
+    <w:lsdException w:name="Hyperlink" w:semiHidden="1" w:unhideWhenUsed="1"/>
+    <w:lsdException w:name="FollowedHyperlink" w:semiHidden="1" w:unhideWhenUsed="1"/>
+    <w:lsdException w:name="Strong" w:uiPriority="22" w:qFormat="1"/>
+    <w:lsdException w:name="Emphasis" w:uiPriority="20" w:qFormat="1"/>
+    <w:lsdException w:name="Document Map" w:semiHidden="1" w:unhideWhenUsed="1"/>
+    <w:lsdException w:name="Plain Text" w:semiHidden="1" w:unhideWhenUsed="1"/>
+    <w:lsdException w:name="E-mail Signature" w:semiHidden="1" w:unhideWhenUsed="1"/>
+    <w:lsdException w:name="HTML Top of Form" w:semiHidden="1" w:unhideWhenUsed="1"/>
+    <w:lsdException w:name="HTML Bottom of Form" w:semiHidden="1" w:unhideWhenUsed="1"/>
+    <w:lsdException w:name="Normal (Web)" w:semiHidden="1" w:unhideWhenUsed="1"/>
+    <w:lsdException w:name="HTML Acronym" w:semiHidden="1" w:unhideWhenUsed="1"/>
+    <w:lsdException w:name="HTML Address" w:semiHidden="1" w:unhideWhenUsed="1"/>
+    <w:lsdException w:name="HTML Cite" w:semiHidden="1" w:unhideWhenUsed="1"/>
+    <w:lsdException w:name="HTML Code" w:semiHidden="1" w:unhideWhenUsed="1"/>
+    <w:lsdException w:name="HTML Definition" w:semiHidden="1" w:unhideWhenUsed="1"/>
+    <w:lsdException w:name="HTML Keyboard" w:semiHidden="1" w:unhideWhenUsed="1"/>
+    <w:lsdException w:name="HTML Preformatted" w:semiHidden="1" w:unhideWhenUsed="1"/>
+    <w:lsdException w:name="HTML Sample" w:semiHidden="1" w:unhideWhenUsed="1"/>
+    <w:lsdException w:name="HTML Typewriter" w:semiHidden="1" w:unhideWhenUsed="1"/>
+    <w:lsdException w:name="HTML Variable" w:semiHidden="1" w:unhideWhenUsed="1"/>
+    <w:lsdException w:name="Normal Table" w:semiHidden="1" w:unhideWhenUsed="1"/>
+    <w:lsdException w:name="annotation subject" w:semiHidden="1" w:unhideWhenUsed="1"/>
+    <w:lsdException w:name="No List" w:semiHidden="1" w:unhideWhenUsed="1"/>
+    <w:lsdException w:name="Outline List 1" w:semiHidden="1" w:unhideWhenUsed="1"/>
+    <w:lsdException w:name="Outline List 2" w:semiHidden="1" w:unhideWhenUsed="1"/>
+    <w:lsdException w:name="Outline List 3" w:semiHidden="1" w:unhideWhenUsed="1"/>
+    <w:lsdException w:name="Table Simple 1" w:semiHidden="1" w:unhideWhenUsed="1"/>
+    <w:lsdException w:name="Table Simple 2" w:semiHidden="1" w:unhideWhenUsed="1"/>
+    <w:lsdException w:name="Table Simple 3" w:semiHidden="1" w:unhideWhenUsed="1"/>
+    <w:lsdException w:name="Table Classic 1" w:semiHidden="1" w:unhideWhenUsed="1"/>
+    <w:lsdException w:name="Table Classic 2" w:semiHidden="1" w:unhideWhenUsed="1"/>
+    <w:lsdException w:name="Table Classic 3" w:semiHidden="1" w:unhideWhenUsed="1"/>
+    <w:lsdException w:name="Table Classic 4" w:semiHidden="1" w:unhideWhenUsed="1"/>
+    <w:lsdException w:name="Table Colorful 1" w:semiHidden="1" w:unhideWhenUsed="1"/>
+    <w:lsdException w:name="Table Colorful 2" w:semiHidden="1" w:unhideWhenUsed="1"/>
+    <w:lsdException w:name="Table Colorful 3" w:semiHidden="1" w:unhideWhenUsed="1"/>
+    <w:lsdException w:name="Table Columns 1" w:semiHidden="1" w:unhideWhenUsed="1"/>
+    <w:lsdException w:name="Table Columns 2" w:semiHidden="1" w:unhideWhenUsed="1"/>
+    <w:lsdException w:name="Table Columns 3" w:semiHidden="1" w:unhideWhenUsed="1"/>
+    <w:lsdException w:name="Table Columns 4" w:semiHidden="1" w:unhideWhenUsed="1"/>
+    <w:lsdException w:name="Table Columns 5" w:semiHidden="1" w:unhideWhenUsed="1"/>
+    <w:lsdException w:name="Table Grid 1" w:semiHidden="1" w:unhideWhenUsed="1"/>
+    <w:lsdException w:name="Table Grid 2" w:semiHidden="1" w:unhideWhenUsed="1"/>
+    <w:lsdException w:name="Table Grid 3" w:semiHidden="1" w:unhideWhenUsed="1"/>
+    <w:lsdException w:name="Table Grid 4" w:semiHidden="1" w:unhideWhenUsed="1"/>
+    <w:lsdException w:name="Table Grid 5" w:semiHidden="1" w:unhideWhenUsed="1"/>
+    <w:lsdException w:name="Table Grid 6" w:semiHidden="1" w:unhideWhenUsed="1"/>
+    <w:lsdException w:name="Table Grid 7" w:semiHidden="1" w:unhideWhenUsed="1"/>
+    <w:lsdException w:name="Table Grid 8" w:semiHidden="1" w:unhideWhenUsed="1"/>
+    <w:lsdException w:name="Table List 1" w:semiHidden="1" w:unhideWhenUsed="1"/>
+    <w:lsdException w:name="Table List 2" w:semiHidden="1" w:unhideWhenUsed="1"/>
+    <w:lsdException w:name="Table List 3" w:semiHidden="1" w:unhideWhenUsed="1"/>
+    <w:lsdException w:name="Table List 4" w:semiHidden="1" w:unhideWhenUsed="1"/>
+    <w:lsdException w:name="Table List 5" w:semiHidden="1" w:unhideWhenUsed="1"/>
+    <w:lsdException w:name="Table List 6" w:semiHidden="1" w:unhideWhenUsed="1"/>
+    <w:lsdException w:name="Table List 7" w:semiHidden="1" w:unhideWhenUsed="1"/>
+    <w:lsdException w:name="Table List 8" w:semiHidden="1" w:unhideWhenUsed="1"/>
+    <w:lsdException w:name="Table 3D effects 1" w:semiHidden="1" w:unhideWhenUsed="1"/>
+    <w:lsdException w:name="Table 3D effects 2" w:semiHidden="1" w:unhideWhenUsed="1"/>
+    <w:lsdException w:name="Table 3D effects 3" w:semiHidden="1" w:unhideWhenUsed="1"/>
+    <w:lsdException w:name="Table Contemporary" w:semiHidden="1" w:unhideWhenUsed="1"/>
+    <w:lsdException w:name="Table Elegant" w:semiHidden="1" w:unhideWhenUsed="1"/>
+    <w:lsdException w:name="Table Professional" w:semiHidden="1" w:unhideWhenUsed="1"/>
+    <w:lsdException w:name="Table Subtle 1" w:semiHidden="1" w:unhideWhenUsed="1"/>
+    <w:lsdException w:name="Table Subtle 2" w:semiHidden="1" w:unhideWhenUsed="1"/>
+    <w:lsdException w:name="Table Web 1" w:semiHidden="1" w:unhideWhenUsed="1"/>
+    <w:lsdException w:name="Table Web 2" w:semiHidden="1" w:unhideWhenUsed="1"/>
+    <w:lsdException w:name="Table Web 3" w:semiHidden="1" w:unhideWhenUsed="1"/>
+    <w:lsdException w:name="Balloon Text" w:semiHidden="1" w:unhideWhenUsed="1"/>
+    <w:lsdException w:name="Table Grid" w:semiHidden="1" w:uiPriority="39" w:unhideWhenUsed="1"/>
+    <w:lsdException w:name="Table Theme" w:semiHidden="1" w:unhideWhenUsed="1"/>
+    <w:lsdException w:name="Placeholder Text" w:semiHidden="1"/>
+    <w:lsdException w:name="No Spacing" w:uiPriority="1" w:qFormat="1"/>
+    <w:lsdException w:name="Light Shading" w:uiPriority="60"/>
+    <w:lsdException w:name="Light List" w:uiPriority="61"/>
+    <w:lsdException w:name="Light Grid" w:uiPriority="62"/>
+    <w:lsdException w:name="Medium Shading 1" w:uiPriority="63"/>
+    <w:lsdException w:name="Medium Shading 2" w:uiPriority="64"/>
+    <w:lsdException w:name="Medium List 1" w:uiPriority="65"/>
+    <w:lsdException w:name="Medium List 2" w:uiPriority="66"/>
+    <w:lsdException w:name="Medium Grid 1" w:uiPriority="67"/>
+    <w:lsdException w:name="Medium Grid 2" w:uiPriority="68"/>
+    <w:lsdException w:name="Medium Grid 3" w:uiPriority="69"/>
+    <w:lsdException w:name="Dark List" w:uiPriority="70"/>
+    <w:lsdException w:name="Colorful Shading" w:uiPriority="71"/>
+    <w:lsdException w:name="Colorful List" w:uiPriority="72"/>
+    <w:lsdException w:name="Colorful Grid" w:uiPriority="73"/>
+    <w:lsdException w:name="Light Shading Accent 1" w:uiPriority="60"/>
+    <w:lsdException w:name="Light List Accent 1" w:uiPriority="61"/>
+    <w:lsdException w:name="Light Grid Accent 1" w:uiPriority="62"/>
+    <w:lsdException w:name="Medium Shading 1 Accent 1" w:uiPriority="63"/>
+    <w:lsdException w:name="Medium Shading 2 Accent 1" w:uiPriority="64"/>
+    <w:lsdException w:name="Medium List 1 Accent 1" w:uiPriority="65"/>
+    <w:lsdException w:name="Revision" w:semiHidden="1"/>
+    <w:lsdException w:name="List Paragraph" w:uiPriority="34" w:qFormat="1"/>
+    <w:lsdException w:name="Quote" w:uiPriority="29" w:qFormat="1"/>
+    <w:lsdException w:name="Intense Quote" w:uiPriority="30" w:qFormat="1"/>
+    <w:lsdException w:name="Medium List 2 Accent 1" w:uiPriority="66"/>
+    <w:lsdException w:name="Medium Grid 1 Accent 1" w:uiPriority="67"/>
+    <w:lsdException w:name="Medium Grid 2 Accent 1" w:uiPriority="68"/>
+    <w:lsdException w:name="Medium Grid 3 Accent 1" w:uiPriority="69"/>
+    <w:lsdException w:name="Dark List Accent 1" w:uiPriority="70"/>
+    <w:lsdException w:name="Colorful Shading Accent 1" w:uiPriority="71"/>
+    <w:lsdException w:name="Colorful List Accent 1" w:uiPriority="72"/>
+    <w:lsdException w:name="Colorful Grid Accent 1" w:uiPriority="73"/>
+    <w:lsdException w:name="Light Shading Accent 2" w:uiPriority="60"/>
+    <w:lsdException w:name="Light List Accent 2" w:uiPriority="61"/>
+    <w:lsdException w:name="Light Grid Accent 2" w:uiPriority="62"/>
+    <w:lsdException w:name="Medium Shading 1 Accent 2" w:uiPriority="63"/>
+    <w:lsdException w:name="Medium Shading 2 Accent 2" w:uiPriority="64"/>
+    <w:lsdException w:name="Medium List 1 Accent 2" w:uiPriority="65"/>
+    <w:lsdException w:name="Medium List 2 Accent 2" w:uiPriority="66"/>
+    <w:lsdException w:name="Medium Grid 1 Accent 2" w:uiPriority="67"/>
+    <w:lsdException w:name="Medium Grid 2 Accent 2" w:uiPriority="68"/>
+    <w:lsdException w:name="Medium Grid 3 Accent 2" w:uiPriority="69"/>
+    <w:lsdException w:name="Dark List Accent 2" w:uiPriority="70"/>
+    <w:lsdException w:name="Colorful Shading Accent 2" w:uiPriority="71"/>
+    <w:lsdException w:name="Colorful List Accent 2" w:uiPriority="72"/>
+    <w:lsdException w:name="Colorful Grid Accent 2" w:uiPriority="73"/>
+    <w:lsdException w:name="Light Shading Accent 3" w:uiPriority="60"/>
+    <w:lsdException w:name="Light List Accent 3" w:uiPriority="61"/>
+    <w:lsdException w:name="Light Grid Accent 3" w:uiPriority="62"/>
+    <w:lsdException w:name="Medium Shading 1 Accent 3" w:uiPriority="63"/>
+    <w:lsdException w:name="Medium Shading 2 Accent 3" w:uiPriority="64"/>
+    <w:lsdException w:name="Medium List 1 Accent 3" w:uiPriority="65"/>
+    <w:lsdException w:name="Medium List 2 Accent 3" w:uiPriority="66"/>
+    <w:lsdException w:name="Medium Grid 1 Accent 3" w:uiPriority="67"/>
+    <w:lsdException w:name="Medium Grid 2 Accent 3" w:uiPriority="68"/>
+    <w:lsdException w:name="Medium Grid 3 Accent 3" w:uiPriority="69"/>
+    <w:lsdException w:name="Dark List Accent 3" w:uiPriority="70"/>
+    <w:lsdException w:name="Colorful Shading Accent 3" w:uiPriority="71"/>
+    <w:lsdException w:name="Colorful List Accent 3" w:uiPriority="72"/>
+    <w:lsdException w:name="Colorful Grid Accent 3" w:uiPriority="73"/>
+    <w:lsdException w:name="Light Shading Accent 4" w:uiPriority="60"/>
+    <w:lsdException w:name="Light List Accent 4" w:uiPriority="61"/>
+    <w:lsdException w:name="Light Grid Accent 4" w:uiPriority="62"/>
+    <w:lsdException w:name="Medium Shading 1 Accent 4" w:uiPriority="63"/>
+    <w:lsdException w:name="Medium Shading 2 Accent 4" w:uiPriority="64"/>
+    <w:lsdException w:name="Medium List 1 Accent 4" w:uiPriority="65"/>
+    <w:lsdException w:name="Medium List 2 Accent 4" w:uiPriority="66"/>
+    <w:lsdException w:name="Medium Grid 1 Accent 4" w:uiPriority="67"/>
+    <w:lsdException w:name="Medium Grid 2 Accent 4" w:uiPriority="68"/>
+    <w:lsdException w:name="Medium Grid 3 Accent 4" w:uiPriority="69"/>
+    <w:lsdException w:name="Dark List Accent 4" w:uiPriority="70"/>
+    <w:lsdException w:name="Colorful Shading Accent 4" w:uiPriority="71"/>
+    <w:lsdException w:name="Colorful List Accent 4" w:uiPriority="72"/>
+    <w:lsdException w:name="Colorful Grid Accent 4" w:uiPriority="73"/>
+    <w:lsdException w:name="Light Shading Accent 5" w:uiPriority="60"/>
+    <w:lsdException w:name="Light List Accent 5" w:uiPriority="61"/>
+    <w:lsdException w:name="Light Grid Accent 5" w:uiPriority="62"/>
+    <w:lsdException w:name="Medium Shading 1 Accent 5" w:uiPriority="63"/>
+    <w:lsdException w:name="Medium Shading 2 Accent 5" w:uiPriority="64"/>
+    <w:lsdException w:name="Medium List 1 Accent 5" w:uiPriority="65"/>
+    <w:lsdException w:name="Medium List 2 Accent 5" w:uiPriority="66"/>
+    <w:lsdException w:name="Medium Grid 1 Accent 5" w:uiPriority="67"/>
+    <w:lsdException w:name="Medium Grid 2 Accent 5" w:uiPriority="68"/>
+    <w:lsdException w:name="Medium Grid 3 Accent 5" w:uiPriority="69"/>
+    <w:lsdException w:name="Dark List Accent 5" w:uiPriority="70"/>
+    <w:lsdException w:name="Colorful Shading Accent 5" w:uiPriority="71"/>
+    <w:lsdException w:name="Colorful List Accent 5" w:uiPriority="72"/>
+    <w:lsdException w:name="Colorful Grid Accent 5" w:uiPriority="73"/>
+    <w:lsdException w:name="Light Shading Accent 6" w:uiPriority="60"/>
+    <w:lsdException w:name="Light List Accent 6" w:uiPriority="61"/>
+    <w:lsdException w:name="Light Grid Accent 6" w:uiPriority="62"/>
+    <w:lsdException w:name="Medium Shading 1 Accent 6" w:uiPriority="63"/>
+    <w:lsdException w:name="Medium Shading 2 Accent 6" w:uiPriority="64"/>
+    <w:lsdException w:name="Medium List 1 Accent 6" w:uiPriority="65"/>
+    <w:lsdException w:name="Medium List 2 Accent 6" w:uiPriority="66"/>
+    <w:lsdException w:name="Medium Grid 1 Accent 6" w:uiPriority="67"/>
+    <w:lsdException w:name="Medium Grid 2 Accent 6" w:uiPriority="68"/>
+    <w:lsdException w:name="Medium Grid 3 Accent 6" w:uiPriority="69"/>
+    <w:lsdException w:name="Dark List Accent 6" w:uiPriority="70"/>
+    <w:lsdException w:name="Colorful Shading Accent 6" w:uiPriority="71"/>
+    <w:lsdException w:name="Colorful List Accent 6" w:uiPriority="72"/>
+    <w:lsdException w:name="Colorful Grid Accent 6" w:uiPriority="73"/>
+    <w:lsdException w:name="Subtle Emphasis" w:uiPriority="19" w:qFormat="1"/>
+    <w:lsdException w:name="Intense Emphasis" w:uiPriority="21" w:qFormat="1"/>
+    <w:lsdException w:name="Subtle Reference" w:uiPriority="31" w:qFormat="1"/>
+    <w:lsdException w:name="Intense Reference" w:uiPriority="32" w:qFormat="1"/>
+    <w:lsdException w:name="Book Title" w:uiPriority="33" w:qFormat="1"/>
+    <w:lsdException w:name="Bibliography" w:semiHidden="1" w:uiPriority="37" w:unhideWhenUsed="1"/>
+    <w:lsdException w:name="TOC Heading" w:semiHidden="1" w:uiPriority="39" w:unhideWhenUsed="1" w:qFormat="1"/>
+    <w:lsdException w:name="Plain Table 1" w:uiPriority="41"/>
+    <w:lsdException w:name="Plain Table 2" w:uiPriority="42"/>
+    <w:lsdException w:name="Plain Table 3" w:uiPriority="43"/>
+    <w:lsdException w:name="Plain Table 4" w:uiPriority="44"/>
+    <w:lsdException w:name="Plain Table 5" w:uiPriority="45"/>
+    <w:lsdException w:name="Grid Table Light" w:uiPriority="40"/>
+    <w:lsdException w:name="Grid Table 1 Light" w:uiPriority="46"/>
+    <w:lsdException w:name="Grid Table 2" w:uiPriority="47"/>
+    <w:lsdException w:name="Grid Table 3" w:uiPriority="48"/>
+    <w:lsdException w:name="Grid Table 4" w:uiPriority="49"/>
+    <w:lsdException w:name="Grid Table 5 Dark" w:uiPriority="50"/>
+    <w:lsdException w:name="Grid Table 6 Colorful" w:uiPriority="51"/>
+    <w:lsdException w:name="Grid Table 7 Colorful" w:uiPriority="52"/>
+    <w:lsdException w:name="Grid Table 1 Light Accent 1" w:uiPriority="46"/>
+    <w:lsdException w:name="Grid Table 2 Accent 1" w:uiPriority="47"/>
+    <w:lsdException w:name="Grid Table 3 Accent 1" w:uiPriority="48"/>
+    <w:lsdException w:name="Grid Table 4 Accent 1" w:uiPriority="49"/>
+    <w:lsdException w:name="Grid Table 5 Dark Accent 1" w:uiPriority="50"/>
+    <w:lsdException w:name="Grid Table 6 Colorful Accent 1" w:uiPriority="51"/>
+    <w:lsdException w:name="Grid Table 7 Colorful Accent 1" w:uiPriority="52"/>
+    <w:lsdException w:name="Grid Table 1 Light Accent 2" w:uiPriority="46"/>
+    <w:lsdException w:name="Grid Table 2 Accent 2" w:uiPriority="47"/>
+    <w:lsdException w:name="Grid Table 3 Accent 2" w:uiPriority="48"/>
+    <w:lsdException w:name="Grid Table 4 Accent 2" w:uiPriority="49"/>
+    <w:lsdException w:name="Grid Table 5 Dark Accent 2" w:uiPriority="50"/>
+    <w:lsdException w:name="Grid Table 6 Colorful Accent 2" w:uiPriority="51"/>
+    <w:lsdException w:name="Grid Table 7 Colorful Accent 2" w:uiPriority="52"/>
+    <w:lsdException w:name="Grid Table 1 Light Accent 3" w:uiPriority="46"/>
+    <w:lsdException w:name="Grid Table 2 Accent 3" w:uiPriority="47"/>
+    <w:lsdException w:name="Grid Table 3 Accent 3" w:uiPriority="48"/>
+    <w:lsdException w:name="Grid Table 4 Accent 3" w:uiPriority="49"/>
+    <w:lsdException w:name="Grid Table 5 Dark Accent 3" w:uiPriority="50"/>
+    <w:lsdException w:name="Grid Table 6 Colorful Accent 3" w:uiPriority="51"/>
+    <w:lsdException w:name="Grid Table 7 Colorful Accent 3" w:uiPriority="52"/>
+    <w:lsdException w:name="Grid Table 1 Light Accent 4" w:uiPriority="46"/>
+    <w:lsdException w:name="Grid Table 2 Accent 4" w:uiPriority="47"/>
+    <w:lsdException w:name="Grid Table 3 Accent 4" w:uiPriority="48"/>
+    <w:lsdException w:name="Grid Table 4 Accent 4" w:uiPriority="49"/>
+    <w:lsdException w:name="Grid Table 5 Dark Accent 4" w:uiPriority="50"/>
+    <w:lsdException w:name="Grid Table 6 Colorful Accent 4" w:uiPriority="51"/>
+    <w:lsdException w:name="Grid Table 7 Colorful Accent 4" w:uiPriority="52"/>
+    <w:lsdException w:name="Grid Table 1 Light Accent 5" w:uiPriority="46"/>
+    <w:lsdException w:name="Grid Table 2 Accent 5" w:uiPriority="47"/>
+    <w:lsdException w:name="Grid Table 3 Accent 5" w:uiPriority="48"/>
+    <w:lsdException w:name="Grid Table 4 Accent 5" w:uiPriority="49"/>
+    <w:lsdException w:name="Grid Table 5 Dark Accent 5" w:uiPriority="50"/>
+    <w:lsdException w:name="Grid Table 6 Colorful Accent 5" w:uiPriority="51"/>
+    <w:lsdException w:name="Grid Table 7 Colorful Accent 5" w:uiPriority="52"/>
+    <w:lsdException w:name="Grid Table 1 Light Accent 6" w:uiPriority="46"/>
+    <w:lsdException w:name="Grid Table 2 Accent 6" w:uiPriority="47"/>
+    <w:lsdException w:name="Grid Table 3 Accent 6" w:uiPriority="48"/>
+    <w:lsdException w:name="Grid Table 4 Accent 6" w:uiPriority="49"/>
+    <w:lsdException w:name="Grid Table 5 Dark Accent 6" w:uiPriority="50"/>
+    <w:lsdException w:name="Grid Table 6 Colorful Accent 6" w:uiPriority="51"/>
+    <w:lsdException w:name="Grid Table 7 Colorful Accent 6" w:uiPriority="52"/>
+    <w:lsdException w:name="List Table 1 Light" w:uiPriority="46"/>
+    <w:lsdException w:name="List Table 2" w:uiPriority="47"/>
+    <w:lsdException w:name="List Table 3" w:uiPriority="48"/>
+    <w:lsdException w:name="List Table 4" w:uiPriority="49"/>
+    <w:lsdException w:name="List Table 5 Dark" w:uiPriority="50"/>
+    <w:lsdException w:name="List Table 6 Colorful" w:uiPriority="51"/>
+    <w:lsdException w:name="List Table 7 Colorful" w:uiPriority="52"/>
+    <w:lsdException w:name="List Table 1 Light Accent 1" w:uiPriority="46"/>
+    <w:lsdException w:name="List Table 2 Accent 1" w:uiPriority="47"/>
+    <w:lsdException w:name="List Table 3 Accent 1" w:uiPriority="48"/>
+    <w:lsdException w:name="List Table 4 Accent 1" w:uiPriority="49"/>
+    <w:lsdException w:name="List Table 5 Dark Accent 1" w:uiPriority="50"/>
+    <w:lsdException w:name="List Table 6 Colorful Accent 1" w:uiPriority="51"/>
+    <w:lsdException w:name="List Table 7 Colorful Accent 1" w:uiPriority="52"/>
+    <w:lsdException w:name="List Table 1 Light Accent 2" w:uiPriority="46"/>
+    <w:lsdException w:name="List Table 2 Accent 2" w:uiPriority="47"/>
+    <w:lsdException w:name="List Table 3 Accent 2" w:uiPriority="48"/>
+    <w:lsdException w:name="List Table 4 Accent 2" w:uiPriority="49"/>
+    <w:lsdException w:name="List Table 5 Dark Accent 2" w:uiPriority="50"/>
+    <w:lsdException w:name="List Table 6 Colorful Accent 2" w:uiPriority="51"/>
+    <w:lsdException w:name="List Table 7 Colorful Accent 2" w:uiPriority="52"/>
+    <w:lsdException w:name="List Table 1 Light Accent 3" w:uiPriority="46"/>
+    <w:lsdException w:name="List Table 2 Accent 3" w:uiPriority="47"/>
+    <w:lsdException w:name="List Table 3 Accent 3" w:uiPriority="48"/>
+    <w:lsdException w:name="List Table 4 Accent 3" w:uiPriority="49"/>
+    <w:lsdException w:name="List Table 5 Dark Accent 3" w:uiPriority="50"/>
+    <w:lsdException w:name="List Table 6 Colorful Accent 3" w:uiPriority="51"/>
+    <w:lsdException w:name="List Table 7 Colorful Accent 3" w:uiPriority="52"/>
+    <w:lsdException w:name="List Table 1 Light Accent 4" w:uiPriority="46"/>
+    <w:lsdException w:name="List Table 2 Accent 4" w:uiPriority="47"/>
+    <w:lsdException w:name="List Table 3 Accent 4" w:uiPriority="48"/>
+    <w:lsdException w:name="List Table 4 Accent 4" w:uiPriority="49"/>
+    <w:lsdException w:name="List Table 5 Dark Accent 4" w:uiPriority="50"/>
+    <w:lsdException w:name="List Table 6 Colorful Accent 4" w:uiPriority="51"/>
+    <w:lsdException w:name="List Table 7 Colorful Accent 4" w:uiPriority="52"/>
+    <w:lsdException w:name="List Table 1 Light Accent 5" w:uiPriority="46"/>
+    <w:lsdException w:name="List Table 2 Accent 5" w:uiPriority="47"/>
+    <w:lsdException w:name="List Table 3 Accent 5" w:uiPriority="48"/>
+    <w:lsdException w:name="List Table 4 Accent 5" w:uiPriority="49"/>
+    <w:lsdException w:name="List Table 5 Dark Accent 5" w:uiPriority="50"/>
+    <w:lsdException w:name="List Table 6 Colorful Accent 5" w:uiPriority="51"/>
+    <w:lsdException w:name="List Table 7 Colorful Accent 5" w:uiPriority="52"/>
+    <w:lsdException w:name="List Table 1 Light Accent 6" w:uiPriority="46"/>
+    <w:lsdException w:name="List Table 2 Accent 6" w:uiPriority="47"/>
+    <w:lsdException w:name="List Table 3 Accent 6" w:uiPriority="48"/>
+    <w:lsdException w:name="List Table 4 Accent 6" w:uiPriority="49"/>
+    <w:lsdException w:name="List Table 5 Dark Accent 6" w:uiPriority="50"/>
+    <w:lsdException w:name="List Table 6 Colorful Accent 6" w:uiPriority="51"/>
+    <w:lsdException w:name="List Table 7 Colorful Accent 6" w:uiPriority="52"/>
+    <w:lsdException w:name="Mention" w:semiHidden="1" w:unhideWhenUsed="1"/>
+    <w:lsdException w:name="Smart Hyperlink" w:semiHidden="1" w:unhideWhenUsed="1"/>
+    <w:lsdException w:name="Hashtag" w:semiHidden="1" w:unhideWhenUsed="1"/>
+    <w:lsdException w:name="Unresolved Mention" w:semiHidden="1" w:unhideWhenUsed="1"/>
   </w:latentStyles>
   <w:style w:type="paragraph" w:default="1" w:styleId="Normal">
     <w:name w:val="Normal"/>
@@ -7258,8 +7188,8 @@
       <w:u w:val="single"/>
     </w:rPr>
   </w:style>
-  <w:style w:type="character" w:customStyle="1" w:styleId="UnresolvedMention">
-    <w:name w:val="Unresolved Mention"/>
+  <w:style w:type="character" w:customStyle="1" w:styleId="UnresolvedMention1">
+    <w:name w:val="Unresolved Mention1"/>
     <w:basedOn w:val="DefaultParagraphFont"/>
     <w:uiPriority w:val="99"/>
     <w:semiHidden/>
@@ -7291,7 +7221,6 @@
       <w:spacing w:after="0" w:line="240" w:lineRule="auto"/>
     </w:pPr>
     <w:tblPr>
-      <w:tblInd w:w="0" w:type="dxa"/>
       <w:tblBorders>
         <w:top w:val="single" w:sz="4" w:space="0" w:color="auto"/>
         <w:left w:val="single" w:sz="4" w:space="0" w:color="auto"/>
@@ -7300,290 +7229,6 @@
         <w:insideH w:val="single" w:sz="4" w:space="0" w:color="auto"/>
         <w:insideV w:val="single" w:sz="4" w:space="0" w:color="auto"/>
       </w:tblBorders>
-      <w:tblCellMar>
-        <w:top w:w="0" w:type="dxa"/>
-        <w:left w:w="108" w:type="dxa"/>
-        <w:bottom w:w="0" w:type="dxa"/>
-        <w:right w:w="108" w:type="dxa"/>
-      </w:tblCellMar>
-    </w:tblPr>
-  </w:style>
-  <w:style w:type="character" w:customStyle="1" w:styleId="markedcontent">
-    <w:name w:val="markedcontent"/>
-    <w:basedOn w:val="DefaultParagraphFont"/>
-    <w:rsid w:val="00F658D2"/>
-  </w:style>
-</w:styles>
-</file>
-
-<file path=word/stylesWithEffects.xml><?xml version="1.0" encoding="utf-8"?>
-<w:styles xmlns:wpc="http://schemas.microsoft.com/office/word/2010/wordprocessingCanvas" xmlns:mc="http://schemas.openxmlformats.org/markup-compatibility/2006" xmlns:o="urn:schemas-microsoft-com:office:office" xmlns:r="http://schemas.openxmlformats.org/officeDocument/2006/relationships" xmlns:m="http://schemas.openxmlformats.org/officeDocument/2006/math" xmlns:v="urn:schemas-microsoft-com:vml" xmlns:wp14="http://schemas.microsoft.com/office/word/2010/wordprocessingDrawing" xmlns:wp="http://schemas.openxmlformats.org/drawingml/2006/wordprocessingDrawing" xmlns:w10="urn:schemas-microsoft-com:office:word" xmlns:w="http://schemas.openxmlformats.org/wordprocessingml/2006/main" xmlns:w14="http://schemas.microsoft.com/office/word/2010/wordml" xmlns:wpg="http://schemas.microsoft.com/office/word/2010/wordprocessingGroup" xmlns:wpi="http://schemas.microsoft.com/office/word/2010/wordprocessingInk" xmlns:wne="http://schemas.microsoft.com/office/word/2006/wordml" xmlns:wps="http://schemas.microsoft.com/office/word/2010/wordprocessingShape" mc:Ignorable="w14 wp14">
-  <w:docDefaults>
-    <w:rPrDefault>
-      <w:rPr>
-        <w:rFonts w:ascii="Times New Roman" w:eastAsiaTheme="minorHAnsi" w:hAnsi="Times New Roman" w:cstheme="minorBidi"/>
-        <w:sz w:val="24"/>
-        <w:szCs w:val="24"/>
-        <w:lang w:val="en-IN" w:eastAsia="en-US" w:bidi="ar-SA"/>
-      </w:rPr>
-    </w:rPrDefault>
-    <w:pPrDefault>
-      <w:pPr>
-        <w:spacing w:after="160" w:line="259" w:lineRule="auto"/>
-      </w:pPr>
-    </w:pPrDefault>
-  </w:docDefaults>
-  <w:latentStyles w:defLockedState="0" w:defUIPriority="99" w:defSemiHidden="1" w:defUnhideWhenUsed="1" w:defQFormat="0" w:count="267">
-    <w:lsdException w:name="Normal" w:semiHidden="0" w:uiPriority="0" w:unhideWhenUsed="0" w:qFormat="1"/>
-    <w:lsdException w:name="heading 1" w:semiHidden="0" w:uiPriority="9" w:unhideWhenUsed="0" w:qFormat="1"/>
-    <w:lsdException w:name="heading 2" w:uiPriority="9" w:qFormat="1"/>
-    <w:lsdException w:name="heading 3" w:uiPriority="9" w:qFormat="1"/>
-    <w:lsdException w:name="heading 4" w:uiPriority="9" w:qFormat="1"/>
-    <w:lsdException w:name="heading 5" w:uiPriority="9" w:qFormat="1"/>
-    <w:lsdException w:name="heading 6" w:uiPriority="9" w:qFormat="1"/>
-    <w:lsdException w:name="heading 7" w:uiPriority="9" w:qFormat="1"/>
-    <w:lsdException w:name="heading 8" w:uiPriority="9" w:qFormat="1"/>
-    <w:lsdException w:name="heading 9" w:uiPriority="9" w:qFormat="1"/>
-    <w:lsdException w:name="toc 1" w:uiPriority="39"/>
-    <w:lsdException w:name="toc 2" w:uiPriority="39"/>
-    <w:lsdException w:name="toc 3" w:uiPriority="39"/>
-    <w:lsdException w:name="toc 4" w:uiPriority="39"/>
-    <w:lsdException w:name="toc 5" w:uiPriority="39"/>
-    <w:lsdException w:name="toc 6" w:uiPriority="39"/>
-    <w:lsdException w:name="toc 7" w:uiPriority="39"/>
-    <w:lsdException w:name="toc 8" w:uiPriority="39"/>
-    <w:lsdException w:name="toc 9" w:uiPriority="39"/>
-    <w:lsdException w:name="caption" w:uiPriority="35" w:qFormat="1"/>
-    <w:lsdException w:name="Title" w:semiHidden="0" w:uiPriority="10" w:unhideWhenUsed="0" w:qFormat="1"/>
-    <w:lsdException w:name="Default Paragraph Font" w:uiPriority="1"/>
-    <w:lsdException w:name="Subtitle" w:semiHidden="0" w:uiPriority="11" w:unhideWhenUsed="0" w:qFormat="1"/>
-    <w:lsdException w:name="Strong" w:semiHidden="0" w:uiPriority="22" w:unhideWhenUsed="0" w:qFormat="1"/>
-    <w:lsdException w:name="Emphasis" w:semiHidden="0" w:uiPriority="20" w:unhideWhenUsed="0" w:qFormat="1"/>
-    <w:lsdException w:name="Table Grid" w:semiHidden="0" w:uiPriority="39" w:unhideWhenUsed="0"/>
-    <w:lsdException w:name="Placeholder Text" w:unhideWhenUsed="0"/>
-    <w:lsdException w:name="No Spacing" w:semiHidden="0" w:uiPriority="1" w:unhideWhenUsed="0" w:qFormat="1"/>
-    <w:lsdException w:name="Light Shading" w:semiHidden="0" w:uiPriority="60" w:unhideWhenUsed="0"/>
-    <w:lsdException w:name="Light List" w:semiHidden="0" w:uiPriority="61" w:unhideWhenUsed="0"/>
-    <w:lsdException w:name="Light Grid" w:semiHidden="0" w:uiPriority="62" w:unhideWhenUsed="0"/>
-    <w:lsdException w:name="Medium Shading 1" w:semiHidden="0" w:uiPriority="63" w:unhideWhenUsed="0"/>
-    <w:lsdException w:name="Medium Shading 2" w:semiHidden="0" w:uiPriority="64" w:unhideWhenUsed="0"/>
-    <w:lsdException w:name="Medium List 1" w:semiHidden="0" w:uiPriority="65" w:unhideWhenUsed="0"/>
-    <w:lsdException w:name="Medium List 2" w:semiHidden="0" w:uiPriority="66" w:unhideWhenUsed="0"/>
-    <w:lsdException w:name="Medium Grid 1" w:semiHidden="0" w:uiPriority="67" w:unhideWhenUsed="0"/>
-    <w:lsdException w:name="Medium Grid 2" w:semiHidden="0" w:uiPriority="68" w:unhideWhenUsed="0"/>
-    <w:lsdException w:name="Medium Grid 3" w:semiHidden="0" w:uiPriority="69" w:unhideWhenUsed="0"/>
-    <w:lsdException w:name="Dark List" w:semiHidden="0" w:uiPriority="70" w:unhideWhenUsed="0"/>
-    <w:lsdException w:name="Colorful Shading" w:semiHidden="0" w:uiPriority="71" w:unhideWhenUsed="0"/>
-    <w:lsdException w:name="Colorful List" w:semiHidden="0" w:uiPriority="72" w:unhideWhenUsed="0"/>
-    <w:lsdException w:name="Colorful Grid" w:semiHidden="0" w:uiPriority="73" w:unhideWhenUsed="0"/>
-    <w:lsdException w:name="Light Shading Accent 1" w:semiHidden="0" w:uiPriority="60" w:unhideWhenUsed="0"/>
-    <w:lsdException w:name="Light List Accent 1" w:semiHidden="0" w:uiPriority="61" w:unhideWhenUsed="0"/>
-    <w:lsdException w:name="Light Grid Accent 1" w:semiHidden="0" w:uiPriority="62" w:unhideWhenUsed="0"/>
-    <w:lsdException w:name="Medium Shading 1 Accent 1" w:semiHidden="0" w:uiPriority="63" w:unhideWhenUsed="0"/>
-    <w:lsdException w:name="Medium Shading 2 Accent 1" w:semiHidden="0" w:uiPriority="64" w:unhideWhenUsed="0"/>
-    <w:lsdException w:name="Medium List 1 Accent 1" w:semiHidden="0" w:uiPriority="65" w:unhideWhenUsed="0"/>
-    <w:lsdException w:name="Revision" w:unhideWhenUsed="0"/>
-    <w:lsdException w:name="List Paragraph" w:semiHidden="0" w:uiPriority="34" w:unhideWhenUsed="0" w:qFormat="1"/>
-    <w:lsdException w:name="Quote" w:semiHidden="0" w:uiPriority="29" w:unhideWhenUsed="0" w:qFormat="1"/>
-    <w:lsdException w:name="Intense Quote" w:semiHidden="0" w:uiPriority="30" w:unhideWhenUsed="0" w:qFormat="1"/>
-    <w:lsdException w:name="Medium List 2 Accent 1" w:semiHidden="0" w:uiPriority="66" w:unhideWhenUsed="0"/>
-    <w:lsdException w:name="Medium Grid 1 Accent 1" w:semiHidden="0" w:uiPriority="67" w:unhideWhenUsed="0"/>
-    <w:lsdException w:name="Medium Grid 2 Accent 1" w:semiHidden="0" w:uiPriority="68" w:unhideWhenUsed="0"/>
-    <w:lsdException w:name="Medium Grid 3 Accent 1" w:semiHidden="0" w:uiPriority="69" w:unhideWhenUsed="0"/>
-    <w:lsdException w:name="Dark List Accent 1" w:semiHidden="0" w:uiPriority="70" w:unhideWhenUsed="0"/>
-    <w:lsdException w:name="Colorful Shading Accent 1" w:semiHidden="0" w:uiPriority="71" w:unhideWhenUsed="0"/>
-    <w:lsdException w:name="Colorful List Accent 1" w:semiHidden="0" w:uiPriority="72" w:unhideWhenUsed="0"/>
-    <w:lsdException w:name="Colorful Grid Accent 1" w:semiHidden="0" w:uiPriority="73" w:unhideWhenUsed="0"/>
-    <w:lsdException w:name="Light Shading Accent 2" w:semiHidden="0" w:uiPriority="60" w:unhideWhenUsed="0"/>
-    <w:lsdException w:name="Light List Accent 2" w:semiHidden="0" w:uiPriority="61" w:unhideWhenUsed="0"/>
-    <w:lsdException w:name="Light Grid Accent 2" w:semiHidden="0" w:uiPriority="62" w:unhideWhenUsed="0"/>
-    <w:lsdException w:name="Medium Shading 1 Accent 2" w:semiHidden="0" w:uiPriority="63" w:unhideWhenUsed="0"/>
-    <w:lsdException w:name="Medium Shading 2 Accent 2" w:semiHidden="0" w:uiPriority="64" w:unhideWhenUsed="0"/>
-    <w:lsdException w:name="Medium List 1 Accent 2" w:semiHidden="0" w:uiPriority="65" w:unhideWhenUsed="0"/>
-    <w:lsdException w:name="Medium List 2 Accent 2" w:semiHidden="0" w:uiPriority="66" w:unhideWhenUsed="0"/>
-    <w:lsdException w:name="Medium Grid 1 Accent 2" w:semiHidden="0" w:uiPriority="67" w:unhideWhenUsed="0"/>
-    <w:lsdException w:name="Medium Grid 2 Accent 2" w:semiHidden="0" w:uiPriority="68" w:unhideWhenUsed="0"/>
-    <w:lsdException w:name="Medium Grid 3 Accent 2" w:semiHidden="0" w:uiPriority="69" w:unhideWhenUsed="0"/>
-    <w:lsdException w:name="Dark List Accent 2" w:semiHidden="0" w:uiPriority="70" w:unhideWhenUsed="0"/>
-    <w:lsdException w:name="Colorful Shading Accent 2" w:semiHidden="0" w:uiPriority="71" w:unhideWhenUsed="0"/>
-    <w:lsdException w:name="Colorful List Accent 2" w:semiHidden="0" w:uiPriority="72" w:unhideWhenUsed="0"/>
-    <w:lsdException w:name="Colorful Grid Accent 2" w:semiHidden="0" w:uiPriority="73" w:unhideWhenUsed="0"/>
-    <w:lsdException w:name="Light Shading Accent 3" w:semiHidden="0" w:uiPriority="60" w:unhideWhenUsed="0"/>
-    <w:lsdException w:name="Light List Accent 3" w:semiHidden="0" w:uiPriority="61" w:unhideWhenUsed="0"/>
-    <w:lsdException w:name="Light Grid Accent 3" w:semiHidden="0" w:uiPriority="62" w:unhideWhenUsed="0"/>
-    <w:lsdException w:name="Medium Shading 1 Accent 3" w:semiHidden="0" w:uiPriority="63" w:unhideWhenUsed="0"/>
-    <w:lsdException w:name="Medium Shading 2 Accent 3" w:semiHidden="0" w:uiPriority="64" w:unhideWhenUsed="0"/>
-    <w:lsdException w:name="Medium List 1 Accent 3" w:semiHidden="0" w:uiPriority="65" w:unhideWhenUsed="0"/>
-    <w:lsdException w:name="Medium List 2 Accent 3" w:semiHidden="0" w:uiPriority="66" w:unhideWhenUsed="0"/>
-    <w:lsdException w:name="Medium Grid 1 Accent 3" w:semiHidden="0" w:uiPriority="67" w:unhideWhenUsed="0"/>
-    <w:lsdException w:name="Medium Grid 2 Accent 3" w:semiHidden="0" w:uiPriority="68" w:unhideWhenUsed="0"/>
-    <w:lsdException w:name="Medium Grid 3 Accent 3" w:semiHidden="0" w:uiPriority="69" w:unhideWhenUsed="0"/>
-    <w:lsdException w:name="Dark List Accent 3" w:semiHidden="0" w:uiPriority="70" w:unhideWhenUsed="0"/>
-    <w:lsdException w:name="Colorful Shading Accent 3" w:semiHidden="0" w:uiPriority="71" w:unhideWhenUsed="0"/>
-    <w:lsdException w:name="Colorful List Accent 3" w:semiHidden="0" w:uiPriority="72" w:unhideWhenUsed="0"/>
-    <w:lsdException w:name="Colorful Grid Accent 3" w:semiHidden="0" w:uiPriority="73" w:unhideWhenUsed="0"/>
-    <w:lsdException w:name="Light Shading Accent 4" w:semiHidden="0" w:uiPriority="60" w:unhideWhenUsed="0"/>
-    <w:lsdException w:name="Light List Accent 4" w:semiHidden="0" w:uiPriority="61" w:unhideWhenUsed="0"/>
-    <w:lsdException w:name="Light Grid Accent 4" w:semiHidden="0" w:uiPriority="62" w:unhideWhenUsed="0"/>
-    <w:lsdException w:name="Medium Shading 1 Accent 4" w:semiHidden="0" w:uiPriority="63" w:unhideWhenUsed="0"/>
-    <w:lsdException w:name="Medium Shading 2 Accent 4" w:semiHidden="0" w:uiPriority="64" w:unhideWhenUsed="0"/>
-    <w:lsdException w:name="Medium List 1 Accent 4" w:semiHidden="0" w:uiPriority="65" w:unhideWhenUsed="0"/>
-    <w:lsdException w:name="Medium List 2 Accent 4" w:semiHidden="0" w:uiPriority="66" w:unhideWhenUsed="0"/>
-    <w:lsdException w:name="Medium Grid 1 Accent 4" w:semiHidden="0" w:uiPriority="67" w:unhideWhenUsed="0"/>
-    <w:lsdException w:name="Medium Grid 2 Accent 4" w:semiHidden="0" w:uiPriority="68" w:unhideWhenUsed="0"/>
-    <w:lsdException w:name="Medium Grid 3 Accent 4" w:semiHidden="0" w:uiPriority="69" w:unhideWhenUsed="0"/>
-    <w:lsdException w:name="Dark List Accent 4" w:semiHidden="0" w:uiPriority="70" w:unhideWhenUsed="0"/>
-    <w:lsdException w:name="Colorful Shading Accent 4" w:semiHidden="0" w:uiPriority="71" w:unhideWhenUsed="0"/>
-    <w:lsdException w:name="Colorful List Accent 4" w:semiHidden="0" w:uiPriority="72" w:unhideWhenUsed="0"/>
-    <w:lsdException w:name="Colorful Grid Accent 4" w:semiHidden="0" w:uiPriority="73" w:unhideWhenUsed="0"/>
-    <w:lsdException w:name="Light Shading Accent 5" w:semiHidden="0" w:uiPriority="60" w:unhideWhenUsed="0"/>
-    <w:lsdException w:name="Light List Accent 5" w:semiHidden="0" w:uiPriority="61" w:unhideWhenUsed="0"/>
-    <w:lsdException w:name="Light Grid Accent 5" w:semiHidden="0" w:uiPriority="62" w:unhideWhenUsed="0"/>
-    <w:lsdException w:name="Medium Shading 1 Accent 5" w:semiHidden="0" w:uiPriority="63" w:unhideWhenUsed="0"/>
-    <w:lsdException w:name="Medium Shading 2 Accent 5" w:semiHidden="0" w:uiPriority="64" w:unhideWhenUsed="0"/>
-    <w:lsdException w:name="Medium List 1 Accent 5" w:semiHidden="0" w:uiPriority="65" w:unhideWhenUsed="0"/>
-    <w:lsdException w:name="Medium List 2 Accent 5" w:semiHidden="0" w:uiPriority="66" w:unhideWhenUsed="0"/>
-    <w:lsdException w:name="Medium Grid 1 Accent 5" w:semiHidden="0" w:uiPriority="67" w:unhideWhenUsed="0"/>
-    <w:lsdException w:name="Medium Grid 2 Accent 5" w:semiHidden="0" w:uiPriority="68" w:unhideWhenUsed="0"/>
-    <w:lsdException w:name="Medium Grid 3 Accent 5" w:semiHidden="0" w:uiPriority="69" w:unhideWhenUsed="0"/>
-    <w:lsdException w:name="Dark List Accent 5" w:semiHidden="0" w:uiPriority="70" w:unhideWhenUsed="0"/>
-    <w:lsdException w:name="Colorful Shading Accent 5" w:semiHidden="0" w:uiPriority="71" w:unhideWhenUsed="0"/>
-    <w:lsdException w:name="Colorful List Accent 5" w:semiHidden="0" w:uiPriority="72" w:unhideWhenUsed="0"/>
-    <w:lsdException w:name="Colorful Grid Accent 5" w:semiHidden="0" w:uiPriority="73" w:unhideWhenUsed="0"/>
-    <w:lsdException w:name="Light Shading Accent 6" w:semiHidden="0" w:uiPriority="60" w:unhideWhenUsed="0"/>
-    <w:lsdException w:name="Light List Accent 6" w:semiHidden="0" w:uiPriority="61" w:unhideWhenUsed="0"/>
-    <w:lsdException w:name="Light Grid Accent 6" w:semiHidden="0" w:uiPriority="62" w:unhideWhenUsed="0"/>
-    <w:lsdException w:name="Medium Shading 1 Accent 6" w:semiHidden="0" w:uiPriority="63" w:unhideWhenUsed="0"/>
-    <w:lsdException w:name="Medium Shading 2 Accent 6" w:semiHidden="0" w:uiPriority="64" w:unhideWhenUsed="0"/>
-    <w:lsdException w:name="Medium List 1 Accent 6" w:semiHidden="0" w:uiPriority="65" w:unhideWhenUsed="0"/>
-    <w:lsdException w:name="Medium List 2 Accent 6" w:semiHidden="0" w:uiPriority="66" w:unhideWhenUsed="0"/>
-    <w:lsdException w:name="Medium Grid 1 Accent 6" w:semiHidden="0" w:uiPriority="67" w:unhideWhenUsed="0"/>
-    <w:lsdException w:name="Medium Grid 2 Accent 6" w:semiHidden="0" w:uiPriority="68" w:unhideWhenUsed="0"/>
-    <w:lsdException w:name="Medium Grid 3 Accent 6" w:semiHidden="0" w:uiPriority="69" w:unhideWhenUsed="0"/>
-    <w:lsdException w:name="Dark List Accent 6" w:semiHidden="0" w:uiPriority="70" w:unhideWhenUsed="0"/>
-    <w:lsdException w:name="Colorful Shading Accent 6" w:semiHidden="0" w:uiPriority="71" w:unhideWhenUsed="0"/>
-    <w:lsdException w:name="Colorful List Accent 6" w:semiHidden="0" w:uiPriority="72" w:unhideWhenUsed="0"/>
-    <w:lsdException w:name="Colorful Grid Accent 6" w:semiHidden="0" w:uiPriority="73" w:unhideWhenUsed="0"/>
-    <w:lsdException w:name="Subtle Emphasis" w:semiHidden="0" w:uiPriority="19" w:unhideWhenUsed="0" w:qFormat="1"/>
-    <w:lsdException w:name="Intense Emphasis" w:semiHidden="0" w:uiPriority="21" w:unhideWhenUsed="0" w:qFormat="1"/>
-    <w:lsdException w:name="Subtle Reference" w:semiHidden="0" w:uiPriority="31" w:unhideWhenUsed="0" w:qFormat="1"/>
-    <w:lsdException w:name="Intense Reference" w:semiHidden="0" w:uiPriority="32" w:unhideWhenUsed="0" w:qFormat="1"/>
-    <w:lsdException w:name="Book Title" w:semiHidden="0" w:uiPriority="33" w:unhideWhenUsed="0" w:qFormat="1"/>
-    <w:lsdException w:name="Bibliography" w:uiPriority="37"/>
-    <w:lsdException w:name="TOC Heading" w:uiPriority="39" w:qFormat="1"/>
-  </w:latentStyles>
-  <w:style w:type="paragraph" w:default="1" w:styleId="Normal">
-    <w:name w:val="Normal"/>
-    <w:qFormat/>
-  </w:style>
-  <w:style w:type="character" w:default="1" w:styleId="DefaultParagraphFont">
-    <w:name w:val="Default Paragraph Font"/>
-    <w:uiPriority w:val="1"/>
-    <w:semiHidden/>
-    <w:unhideWhenUsed/>
-  </w:style>
-  <w:style w:type="table" w:default="1" w:styleId="TableNormal">
-    <w:name w:val="Normal Table"/>
-    <w:uiPriority w:val="99"/>
-    <w:semiHidden/>
-    <w:unhideWhenUsed/>
-    <w:tblPr>
-      <w:tblInd w:w="0" w:type="dxa"/>
-      <w:tblCellMar>
-        <w:top w:w="0" w:type="dxa"/>
-        <w:left w:w="108" w:type="dxa"/>
-        <w:bottom w:w="0" w:type="dxa"/>
-        <w:right w:w="108" w:type="dxa"/>
-      </w:tblCellMar>
-    </w:tblPr>
-  </w:style>
-  <w:style w:type="numbering" w:default="1" w:styleId="NoList">
-    <w:name w:val="No List"/>
-    <w:uiPriority w:val="99"/>
-    <w:semiHidden/>
-    <w:unhideWhenUsed/>
-  </w:style>
-  <w:style w:type="paragraph" w:styleId="ListParagraph">
-    <w:name w:val="List Paragraph"/>
-    <w:basedOn w:val="Normal"/>
-    <w:uiPriority w:val="34"/>
-    <w:qFormat/>
-    <w:rsid w:val="00B412D8"/>
-    <w:pPr>
-      <w:ind w:left="720"/>
-      <w:contextualSpacing/>
-    </w:pPr>
-  </w:style>
-  <w:style w:type="character" w:styleId="Strong">
-    <w:name w:val="Strong"/>
-    <w:basedOn w:val="DefaultParagraphFont"/>
-    <w:uiPriority w:val="22"/>
-    <w:qFormat/>
-    <w:rsid w:val="00B412D8"/>
-    <w:rPr>
-      <w:b/>
-      <w:bCs/>
-    </w:rPr>
-  </w:style>
-  <w:style w:type="character" w:styleId="Hyperlink">
-    <w:name w:val="Hyperlink"/>
-    <w:basedOn w:val="DefaultParagraphFont"/>
-    <w:uiPriority w:val="99"/>
-    <w:unhideWhenUsed/>
-    <w:rsid w:val="005366D2"/>
-    <w:rPr>
-      <w:color w:val="0563C1" w:themeColor="hyperlink"/>
-      <w:u w:val="single"/>
-    </w:rPr>
-  </w:style>
-  <w:style w:type="character" w:customStyle="1" w:styleId="UnresolvedMention">
-    <w:name w:val="Unresolved Mention"/>
-    <w:basedOn w:val="DefaultParagraphFont"/>
-    <w:uiPriority w:val="99"/>
-    <w:semiHidden/>
-    <w:unhideWhenUsed/>
-    <w:rsid w:val="005366D2"/>
-    <w:rPr>
-      <w:color w:val="605E5C"/>
-      <w:shd w:val="clear" w:color="auto" w:fill="E1DFDD"/>
-    </w:rPr>
-  </w:style>
-  <w:style w:type="character" w:styleId="FollowedHyperlink">
-    <w:name w:val="FollowedHyperlink"/>
-    <w:basedOn w:val="DefaultParagraphFont"/>
-    <w:uiPriority w:val="99"/>
-    <w:semiHidden/>
-    <w:unhideWhenUsed/>
-    <w:rsid w:val="008854F3"/>
-    <w:rPr>
-      <w:color w:val="954F72" w:themeColor="followedHyperlink"/>
-      <w:u w:val="single"/>
-    </w:rPr>
-  </w:style>
-  <w:style w:type="table" w:styleId="TableGrid">
-    <w:name w:val="Table Grid"/>
-    <w:basedOn w:val="TableNormal"/>
-    <w:uiPriority w:val="39"/>
-    <w:rsid w:val="008C43CA"/>
-    <w:pPr>
-      <w:spacing w:after="0" w:line="240" w:lineRule="auto"/>
-    </w:pPr>
-    <w:tblPr>
-      <w:tblInd w:w="0" w:type="dxa"/>
-      <w:tblBorders>
-        <w:top w:val="single" w:sz="4" w:space="0" w:color="auto"/>
-        <w:left w:val="single" w:sz="4" w:space="0" w:color="auto"/>
-        <w:bottom w:val="single" w:sz="4" w:space="0" w:color="auto"/>
-        <w:right w:val="single" w:sz="4" w:space="0" w:color="auto"/>
-        <w:insideH w:val="single" w:sz="4" w:space="0" w:color="auto"/>
-        <w:insideV w:val="single" w:sz="4" w:space="0" w:color="auto"/>
-      </w:tblBorders>
-      <w:tblCellMar>
-        <w:top w:w="0" w:type="dxa"/>
-        <w:left w:w="108" w:type="dxa"/>
-        <w:bottom w:w="0" w:type="dxa"/>
-        <w:right w:w="108" w:type="dxa"/>
-      </w:tblCellMar>
     </w:tblPr>
   </w:style>
   <w:style w:type="character" w:customStyle="1" w:styleId="markedcontent">
@@ -7883,7 +7528,7 @@
   <a:extraClrSchemeLst/>
   <a:extLst>
     <a:ext uri="{05A4C25C-085E-4340-85A3-A5531E510DB2}">
-      <thm15:themeFamily xmlns="" xmlns:thm15="http://schemas.microsoft.com/office/thememl/2012/main" name="Office Theme" id="{62F939B6-93AF-4DB8-9C6B-D6C7DFDC589F}" vid="{4A3C46E8-61CC-4603-A589-7422A47A8E4A}"/>
+      <thm15:themeFamily xmlns:thm15="http://schemas.microsoft.com/office/thememl/2012/main" name="Office Theme" id="{62F939B6-93AF-4DB8-9C6B-D6C7DFDC589F}" vid="{4A3C46E8-61CC-4603-A589-7422A47A8E4A}"/>
     </a:ext>
   </a:extLst>
 </a:theme>

</xml_diff>